<commit_message>
Add 'Receuil des besoin'
</commit_message>
<xml_diff>
--- a/documentation/cahier des charge/Cahier des charge.docx
+++ b/documentation/cahier des charge/Cahier des charge.docx
@@ -34,7 +34,7 @@
                     </pic:cNvPicPr>
                   </pic:nvPicPr>
                   <pic:blipFill>
-                    <a:blip r:embed="rId4" cstate="print">
+                    <a:blip r:embed="rId5" cstate="print">
                       <a:extLst>
                         <a:ext uri="{28A0092B-C50C-407E-A947-70E740481C1C}">
                           <a14:useLocalDpi xmlns:a14="http://schemas.microsoft.com/office/drawing/2010/main" val="0"/>
@@ -197,68 +197,566 @@
     <w:p>
       <w:pPr>
         <w:ind w:firstLine="708"/>
-        <w:rPr>
-          <w:lang w:val="en-US"/>
-        </w:rPr>
-      </w:pPr>
-      <w:r>
-        <w:rPr>
-          <w:lang w:val="en-US"/>
-        </w:rPr>
+      </w:pPr>
+      <w:r>
         <w:t>Chartier Hugo</w:t>
       </w:r>
     </w:p>
     <w:p>
       <w:pPr>
         <w:ind w:firstLine="708"/>
-        <w:rPr>
-          <w:lang w:val="en-US"/>
-        </w:rPr>
-      </w:pPr>
+      </w:pPr>
+      <w:r>
+        <w:t xml:space="preserve">Charton Samuel </w:t>
+      </w:r>
+    </w:p>
+    <w:p>
+      <w:pPr>
+        <w:ind w:firstLine="708"/>
+      </w:pPr>
+      <w:r>
+        <w:t xml:space="preserve">Yanis </w:t>
+      </w:r>
       <w:proofErr w:type="spellStart"/>
       <w:r>
-        <w:rPr>
-          <w:lang w:val="en-US"/>
-        </w:rPr>
-        <w:t>Charton</w:t>
+        <w:t>Merabet</w:t>
       </w:r>
       <w:proofErr w:type="spellEnd"/>
-      <w:r>
-        <w:rPr>
-          <w:lang w:val="en-US"/>
-        </w:rPr>
-        <w:t xml:space="preserve"> Samuel </w:t>
+    </w:p>
+    <w:p>
+      <w:pPr>
+        <w:jc w:val="center"/>
+        <w:rPr>
+          <w:sz w:val="40"/>
+          <w:szCs w:val="40"/>
+          <w:u w:val="single"/>
+        </w:rPr>
+      </w:pPr>
+      <w:r>
+        <w:rPr>
+          <w:sz w:val="40"/>
+          <w:szCs w:val="40"/>
+          <w:u w:val="single"/>
+        </w:rPr>
+        <w:lastRenderedPageBreak/>
+        <w:t>SOMMAIRE</w:t>
+      </w:r>
+    </w:p>
+    <w:p>
+      <w:pPr>
+        <w:jc w:val="center"/>
+        <w:rPr>
+          <w:sz w:val="40"/>
+          <w:szCs w:val="40"/>
+          <w:u w:val="single"/>
+        </w:rPr>
+      </w:pPr>
+    </w:p>
+    <w:p>
+      <w:pPr>
+        <w:rPr>
+          <w:sz w:val="40"/>
+          <w:szCs w:val="40"/>
+          <w:u w:val="single"/>
+        </w:rPr>
+      </w:pPr>
+    </w:p>
+    <w:p>
+      <w:pPr>
+        <w:rPr>
+          <w:sz w:val="40"/>
+          <w:szCs w:val="40"/>
+          <w:u w:val="single"/>
+        </w:rPr>
+      </w:pPr>
+    </w:p>
+    <w:p>
+      <w:pPr>
+        <w:pStyle w:val="NormalWeb"/>
+        <w:ind w:left="360"/>
+        <w:rPr>
+          <w:rFonts w:asciiTheme="minorHAnsi" w:hAnsiTheme="minorHAnsi" w:cstheme="minorHAnsi"/>
+          <w:sz w:val="32"/>
+          <w:szCs w:val="32"/>
+        </w:rPr>
+      </w:pPr>
+      <w:r>
+        <w:rPr>
+          <w:rFonts w:asciiTheme="minorHAnsi" w:hAnsiTheme="minorHAnsi" w:cstheme="minorHAnsi"/>
+          <w:sz w:val="32"/>
+          <w:szCs w:val="32"/>
+        </w:rPr>
+        <w:t>I.</w:t>
+      </w:r>
+      <w:r>
+        <w:rPr>
+          <w:rFonts w:asciiTheme="minorHAnsi" w:hAnsiTheme="minorHAnsi" w:cstheme="minorHAnsi"/>
+          <w:sz w:val="32"/>
+          <w:szCs w:val="32"/>
+        </w:rPr>
+        <w:t>/ Introduction</w:t>
+      </w:r>
+      <w:r>
+        <w:rPr>
+          <w:rFonts w:asciiTheme="minorHAnsi" w:hAnsiTheme="minorHAnsi" w:cstheme="minorHAnsi"/>
+          <w:sz w:val="32"/>
+          <w:szCs w:val="32"/>
+        </w:rPr>
+        <w:br/>
+        <w:t xml:space="preserve">Information </w:t>
+      </w:r>
+      <w:r>
+        <w:rPr>
+          <w:rFonts w:asciiTheme="minorHAnsi" w:hAnsiTheme="minorHAnsi" w:cstheme="minorHAnsi"/>
+          <w:sz w:val="32"/>
+          <w:szCs w:val="32"/>
+        </w:rPr>
+        <w:t>générale</w:t>
+      </w:r>
+      <w:r>
+        <w:rPr>
+          <w:rFonts w:asciiTheme="minorHAnsi" w:hAnsiTheme="minorHAnsi" w:cstheme="minorHAnsi"/>
+          <w:sz w:val="32"/>
+          <w:szCs w:val="32"/>
+        </w:rPr>
+        <w:t xml:space="preserve"> sur le document, les objectifs du document, sa structure et les documents </w:t>
+      </w:r>
+      <w:r>
+        <w:rPr>
+          <w:rFonts w:asciiTheme="minorHAnsi" w:hAnsiTheme="minorHAnsi" w:cstheme="minorHAnsi"/>
+          <w:sz w:val="32"/>
+          <w:szCs w:val="32"/>
+        </w:rPr>
+        <w:t>références</w:t>
+      </w:r>
+      <w:r>
+        <w:rPr>
+          <w:rFonts w:asciiTheme="minorHAnsi" w:hAnsiTheme="minorHAnsi" w:cstheme="minorHAnsi"/>
+          <w:sz w:val="32"/>
+          <w:szCs w:val="32"/>
+        </w:rPr>
+        <w:t xml:space="preserve">. </w:t>
+      </w:r>
+    </w:p>
+    <w:p>
+      <w:pPr>
+        <w:pStyle w:val="NormalWeb"/>
+        <w:ind w:left="360"/>
+        <w:rPr>
+          <w:rFonts w:asciiTheme="minorHAnsi" w:hAnsiTheme="minorHAnsi" w:cstheme="minorHAnsi"/>
+          <w:sz w:val="32"/>
+          <w:szCs w:val="32"/>
+        </w:rPr>
+      </w:pPr>
+      <w:r>
+        <w:rPr>
+          <w:rFonts w:asciiTheme="minorHAnsi" w:hAnsiTheme="minorHAnsi" w:cstheme="minorHAnsi"/>
+          <w:sz w:val="32"/>
+          <w:szCs w:val="32"/>
+        </w:rPr>
+        <w:t>II.</w:t>
+      </w:r>
+      <w:r>
+        <w:rPr>
+          <w:rFonts w:asciiTheme="minorHAnsi" w:hAnsiTheme="minorHAnsi" w:cstheme="minorHAnsi"/>
+          <w:sz w:val="32"/>
+          <w:szCs w:val="32"/>
+        </w:rPr>
+        <w:t>/ Énoncé</w:t>
+      </w:r>
+      <w:r>
+        <w:rPr>
+          <w:rFonts w:asciiTheme="minorHAnsi" w:hAnsiTheme="minorHAnsi" w:cstheme="minorHAnsi"/>
+          <w:sz w:val="32"/>
+          <w:szCs w:val="32"/>
+        </w:rPr>
+        <w:br/>
+        <w:t xml:space="preserve">Description </w:t>
+      </w:r>
+      <w:r>
+        <w:rPr>
+          <w:rFonts w:asciiTheme="minorHAnsi" w:hAnsiTheme="minorHAnsi" w:cstheme="minorHAnsi"/>
+          <w:sz w:val="32"/>
+          <w:szCs w:val="32"/>
+        </w:rPr>
+        <w:t>détaillée</w:t>
+      </w:r>
+      <w:r>
+        <w:rPr>
+          <w:rFonts w:asciiTheme="minorHAnsi" w:hAnsiTheme="minorHAnsi" w:cstheme="minorHAnsi"/>
+          <w:sz w:val="32"/>
+          <w:szCs w:val="32"/>
+        </w:rPr>
+        <w:t xml:space="preserve"> du </w:t>
+      </w:r>
+      <w:r>
+        <w:rPr>
+          <w:rFonts w:asciiTheme="minorHAnsi" w:hAnsiTheme="minorHAnsi" w:cstheme="minorHAnsi"/>
+          <w:sz w:val="32"/>
+          <w:szCs w:val="32"/>
+        </w:rPr>
+        <w:t>problème</w:t>
+      </w:r>
+      <w:r>
+        <w:rPr>
+          <w:rFonts w:asciiTheme="minorHAnsi" w:hAnsiTheme="minorHAnsi" w:cstheme="minorHAnsi"/>
+          <w:sz w:val="32"/>
+          <w:szCs w:val="32"/>
+        </w:rPr>
+        <w:t xml:space="preserve"> à </w:t>
+      </w:r>
+      <w:r>
+        <w:rPr>
+          <w:rFonts w:asciiTheme="minorHAnsi" w:hAnsiTheme="minorHAnsi" w:cstheme="minorHAnsi"/>
+          <w:sz w:val="32"/>
+          <w:szCs w:val="32"/>
+        </w:rPr>
+        <w:t>résoudre</w:t>
+      </w:r>
+      <w:r>
+        <w:rPr>
+          <w:rFonts w:asciiTheme="minorHAnsi" w:hAnsiTheme="minorHAnsi" w:cstheme="minorHAnsi"/>
+          <w:sz w:val="32"/>
+          <w:szCs w:val="32"/>
+        </w:rPr>
+        <w:t xml:space="preserve">, le contexte, les objectifs du projet. Si besoin, on fait une </w:t>
+      </w:r>
+      <w:r>
+        <w:rPr>
+          <w:rFonts w:asciiTheme="minorHAnsi" w:hAnsiTheme="minorHAnsi" w:cstheme="minorHAnsi"/>
+          <w:sz w:val="32"/>
+          <w:szCs w:val="32"/>
+        </w:rPr>
+        <w:t>présentation</w:t>
+      </w:r>
+      <w:r>
+        <w:rPr>
+          <w:rFonts w:asciiTheme="minorHAnsi" w:hAnsiTheme="minorHAnsi" w:cstheme="minorHAnsi"/>
+          <w:sz w:val="32"/>
+          <w:szCs w:val="32"/>
+        </w:rPr>
+        <w:t xml:space="preserve"> de l’existant. </w:t>
+      </w:r>
+      <w:r>
+        <w:rPr>
+          <w:rFonts w:asciiTheme="minorHAnsi" w:hAnsiTheme="minorHAnsi" w:cstheme="minorHAnsi"/>
+          <w:sz w:val="32"/>
+          <w:szCs w:val="32"/>
+        </w:rPr>
+        <w:t>Définition</w:t>
+      </w:r>
+      <w:r>
+        <w:rPr>
+          <w:rFonts w:asciiTheme="minorHAnsi" w:hAnsiTheme="minorHAnsi" w:cstheme="minorHAnsi"/>
+          <w:sz w:val="32"/>
+          <w:szCs w:val="32"/>
+        </w:rPr>
+        <w:t xml:space="preserve"> des objectifs que doit atteindre la solution. </w:t>
+      </w:r>
+    </w:p>
+    <w:p>
+      <w:pPr>
+        <w:pStyle w:val="NormalWeb"/>
+        <w:ind w:left="360"/>
+        <w:rPr>
+          <w:rFonts w:asciiTheme="minorHAnsi" w:hAnsiTheme="minorHAnsi" w:cstheme="minorHAnsi"/>
+          <w:sz w:val="32"/>
+          <w:szCs w:val="32"/>
+        </w:rPr>
+      </w:pPr>
+      <w:r>
+        <w:rPr>
+          <w:rFonts w:asciiTheme="minorHAnsi" w:hAnsiTheme="minorHAnsi" w:cstheme="minorHAnsi"/>
+          <w:sz w:val="32"/>
+          <w:szCs w:val="32"/>
+        </w:rPr>
+        <w:t>III./ Pré-requis</w:t>
+      </w:r>
+      <w:r>
+        <w:rPr>
+          <w:rFonts w:asciiTheme="minorHAnsi" w:hAnsiTheme="minorHAnsi" w:cstheme="minorHAnsi"/>
+          <w:sz w:val="32"/>
+          <w:szCs w:val="32"/>
+        </w:rPr>
+        <w:br/>
+        <w:t xml:space="preserve">Connaissances requises, ressources </w:t>
+      </w:r>
+      <w:r>
+        <w:rPr>
+          <w:rFonts w:asciiTheme="minorHAnsi" w:hAnsiTheme="minorHAnsi" w:cstheme="minorHAnsi"/>
+          <w:sz w:val="32"/>
+          <w:szCs w:val="32"/>
+        </w:rPr>
+        <w:t>matérielles</w:t>
+      </w:r>
+      <w:r>
+        <w:rPr>
+          <w:rFonts w:asciiTheme="minorHAnsi" w:hAnsiTheme="minorHAnsi" w:cstheme="minorHAnsi"/>
+          <w:sz w:val="32"/>
+          <w:szCs w:val="32"/>
+        </w:rPr>
+        <w:t xml:space="preserve"> et logicielles, </w:t>
+      </w:r>
+      <w:r>
+        <w:rPr>
+          <w:rFonts w:asciiTheme="minorHAnsi" w:hAnsiTheme="minorHAnsi" w:cstheme="minorHAnsi"/>
+          <w:sz w:val="32"/>
+          <w:szCs w:val="32"/>
+        </w:rPr>
+        <w:t>compétences</w:t>
+      </w:r>
+      <w:r>
+        <w:rPr>
+          <w:rFonts w:asciiTheme="minorHAnsi" w:hAnsiTheme="minorHAnsi" w:cstheme="minorHAnsi"/>
+          <w:sz w:val="32"/>
+          <w:szCs w:val="32"/>
+        </w:rPr>
+        <w:t xml:space="preserve"> </w:t>
+      </w:r>
+      <w:r>
+        <w:rPr>
+          <w:rFonts w:asciiTheme="minorHAnsi" w:hAnsiTheme="minorHAnsi" w:cstheme="minorHAnsi"/>
+          <w:sz w:val="32"/>
+          <w:szCs w:val="32"/>
+        </w:rPr>
+        <w:t>nécessaires</w:t>
+      </w:r>
+      <w:r>
+        <w:rPr>
+          <w:rFonts w:asciiTheme="minorHAnsi" w:hAnsiTheme="minorHAnsi" w:cstheme="minorHAnsi"/>
+          <w:sz w:val="32"/>
+          <w:szCs w:val="32"/>
+        </w:rPr>
+        <w:t xml:space="preserve">. </w:t>
+      </w:r>
+    </w:p>
+    <w:p>
+      <w:pPr>
+        <w:pStyle w:val="NormalWeb"/>
+        <w:ind w:left="360"/>
+        <w:rPr>
+          <w:rFonts w:asciiTheme="minorHAnsi" w:hAnsiTheme="minorHAnsi" w:cstheme="minorHAnsi"/>
+          <w:sz w:val="32"/>
+          <w:szCs w:val="32"/>
+        </w:rPr>
+      </w:pPr>
+      <w:r>
+        <w:rPr>
+          <w:rFonts w:asciiTheme="minorHAnsi" w:hAnsiTheme="minorHAnsi" w:cstheme="minorHAnsi"/>
+          <w:sz w:val="32"/>
+          <w:szCs w:val="32"/>
+        </w:rPr>
+        <w:t>IV./ </w:t>
+      </w:r>
+      <w:r>
+        <w:rPr>
+          <w:rFonts w:asciiTheme="minorHAnsi" w:hAnsiTheme="minorHAnsi" w:cstheme="minorHAnsi"/>
+          <w:sz w:val="32"/>
+          <w:szCs w:val="32"/>
+        </w:rPr>
+        <w:t>Priorités</w:t>
+      </w:r>
+      <w:r>
+        <w:rPr>
+          <w:rFonts w:asciiTheme="minorHAnsi" w:hAnsiTheme="minorHAnsi" w:cstheme="minorHAnsi"/>
+          <w:sz w:val="32"/>
+          <w:szCs w:val="32"/>
+        </w:rPr>
+        <w:br/>
+        <w:t xml:space="preserve">Les </w:t>
+      </w:r>
+      <w:r>
+        <w:rPr>
+          <w:rFonts w:asciiTheme="minorHAnsi" w:hAnsiTheme="minorHAnsi" w:cstheme="minorHAnsi"/>
+          <w:sz w:val="32"/>
+          <w:szCs w:val="32"/>
+        </w:rPr>
+        <w:t>priorités</w:t>
+      </w:r>
+      <w:r>
+        <w:rPr>
+          <w:rFonts w:asciiTheme="minorHAnsi" w:hAnsiTheme="minorHAnsi" w:cstheme="minorHAnsi"/>
+          <w:sz w:val="32"/>
+          <w:szCs w:val="32"/>
+        </w:rPr>
+        <w:t xml:space="preserve"> </w:t>
+      </w:r>
+      <w:r>
+        <w:rPr>
+          <w:rFonts w:asciiTheme="minorHAnsi" w:hAnsiTheme="minorHAnsi" w:cstheme="minorHAnsi"/>
+          <w:sz w:val="32"/>
+          <w:szCs w:val="32"/>
+        </w:rPr>
+        <w:t>éventuelles</w:t>
+      </w:r>
+      <w:r>
+        <w:rPr>
+          <w:rFonts w:asciiTheme="minorHAnsi" w:hAnsiTheme="minorHAnsi" w:cstheme="minorHAnsi"/>
+          <w:sz w:val="32"/>
+          <w:szCs w:val="32"/>
+        </w:rPr>
+        <w:t xml:space="preserve"> </w:t>
+      </w:r>
+      <w:r>
+        <w:rPr>
+          <w:rFonts w:asciiTheme="minorHAnsi" w:hAnsiTheme="minorHAnsi" w:cstheme="minorHAnsi"/>
+          <w:sz w:val="32"/>
+          <w:szCs w:val="32"/>
+        </w:rPr>
+        <w:t>du développement</w:t>
+      </w:r>
+      <w:r>
+        <w:rPr>
+          <w:rFonts w:asciiTheme="minorHAnsi" w:hAnsiTheme="minorHAnsi" w:cstheme="minorHAnsi"/>
+          <w:sz w:val="32"/>
+          <w:szCs w:val="32"/>
+        </w:rPr>
+        <w:t xml:space="preserve"> si elles ont </w:t>
+      </w:r>
+      <w:r>
+        <w:rPr>
+          <w:rFonts w:asciiTheme="minorHAnsi" w:hAnsiTheme="minorHAnsi" w:cstheme="minorHAnsi"/>
+          <w:sz w:val="32"/>
+          <w:szCs w:val="32"/>
+        </w:rPr>
+        <w:t>été</w:t>
+      </w:r>
+      <w:r>
+        <w:rPr>
+          <w:rFonts w:asciiTheme="minorHAnsi" w:hAnsiTheme="minorHAnsi" w:cstheme="minorHAnsi"/>
+          <w:sz w:val="32"/>
+          <w:szCs w:val="32"/>
+        </w:rPr>
+        <w:t>́ fix</w:t>
+      </w:r>
+      <w:r>
+        <w:rPr>
+          <w:rFonts w:asciiTheme="minorHAnsi" w:hAnsiTheme="minorHAnsi" w:cstheme="minorHAnsi"/>
+          <w:sz w:val="32"/>
+          <w:szCs w:val="32"/>
+        </w:rPr>
+        <w:t>ée</w:t>
+      </w:r>
+      <w:r>
+        <w:rPr>
+          <w:rFonts w:asciiTheme="minorHAnsi" w:hAnsiTheme="minorHAnsi" w:cstheme="minorHAnsi"/>
+          <w:sz w:val="32"/>
+          <w:szCs w:val="32"/>
+        </w:rPr>
+        <w:t xml:space="preserve">s avec l’accord du client. </w:t>
+      </w:r>
+    </w:p>
+    <w:p>
+      <w:pPr>
+        <w:rPr>
+          <w:sz w:val="40"/>
+          <w:szCs w:val="40"/>
+          <w:u w:val="single"/>
+        </w:rPr>
+      </w:pPr>
+    </w:p>
+    <w:p/>
+    <w:p/>
+    <w:p/>
+    <w:p/>
+    <w:p/>
+    <w:p/>
+    <w:p/>
+    <w:p/>
+    <w:p/>
+    <w:p/>
+    <w:p/>
+    <w:p/>
+    <w:p/>
+    <w:p/>
+    <w:p/>
+    <w:p/>
+    <w:p/>
+    <w:p/>
+    <w:p>
+      <w:pPr>
+        <w:jc w:val="both"/>
+        <w:rPr>
+          <w:sz w:val="48"/>
+          <w:szCs w:val="48"/>
+          <w:u w:val="single"/>
+        </w:rPr>
+      </w:pPr>
+      <w:r>
+        <w:rPr>
+          <w:sz w:val="48"/>
+          <w:szCs w:val="48"/>
+          <w:u w:val="single"/>
+        </w:rPr>
+        <w:t>I</w:t>
+      </w:r>
+      <w:r>
+        <w:rPr>
+          <w:sz w:val="48"/>
+          <w:szCs w:val="48"/>
+          <w:u w:val="single"/>
+        </w:rPr>
+        <w:t>.</w:t>
+      </w:r>
+      <w:r>
+        <w:rPr>
+          <w:sz w:val="48"/>
+          <w:szCs w:val="48"/>
+          <w:u w:val="single"/>
+        </w:rPr>
+        <w:t>/</w:t>
+      </w:r>
+      <w:r>
+        <w:rPr>
+          <w:sz w:val="48"/>
+          <w:szCs w:val="48"/>
+          <w:u w:val="single"/>
+        </w:rPr>
+        <w:t xml:space="preserve"> </w:t>
+      </w:r>
+      <w:r>
+        <w:rPr>
+          <w:sz w:val="48"/>
+          <w:szCs w:val="48"/>
+          <w:u w:val="single"/>
+        </w:rPr>
+        <w:t>Introduction :</w:t>
+      </w:r>
+      <w:r>
+        <w:rPr>
+          <w:sz w:val="48"/>
+          <w:szCs w:val="48"/>
+          <w:u w:val="single"/>
+        </w:rPr>
+        <w:t xml:space="preserve"> </w:t>
       </w:r>
     </w:p>
     <w:p>
       <w:pPr>
         <w:ind w:firstLine="708"/>
-        <w:rPr>
-          <w:lang w:val="en-US"/>
-        </w:rPr>
-      </w:pPr>
-      <w:proofErr w:type="spellStart"/>
-      <w:r>
-        <w:rPr>
-          <w:lang w:val="en-US"/>
-        </w:rPr>
-        <w:t>Yanis</w:t>
-      </w:r>
-      <w:proofErr w:type="spellEnd"/>
-      <w:r>
-        <w:rPr>
-          <w:lang w:val="en-US"/>
-        </w:rPr>
-        <w:t xml:space="preserve"> </w:t>
-      </w:r>
-      <w:proofErr w:type="spellStart"/>
-      <w:r>
-        <w:rPr>
-          <w:lang w:val="en-US"/>
-        </w:rPr>
-        <w:t>Merabet</w:t>
-      </w:r>
-      <w:proofErr w:type="spellEnd"/>
+      </w:pPr>
+      <w:r>
+        <w:tab/>
+      </w:r>
+    </w:p>
+    <w:p>
+      <w:pPr>
+        <w:ind w:firstLine="708"/>
+      </w:pPr>
+      <w:r>
+        <w:tab/>
+        <w:t xml:space="preserve">Voici le cahier des charges du projet SAÉ 3.01 Développement d’application qui contient les sections </w:t>
+      </w:r>
+    </w:p>
+    <w:p>
+      <w:pPr>
+        <w:ind w:firstLine="708"/>
+      </w:pPr>
+    </w:p>
+    <w:p>
+      <w:pPr>
+        <w:ind w:firstLine="708"/>
+      </w:pPr>
     </w:p>
     <w:sectPr>
       <w:pgSz w:w="11906" w:h="16838"/>
@@ -268,6 +766,127 @@
     </w:sectPr>
   </w:body>
 </w:document>
+</file>
+
+<file path=word/numbering.xml><?xml version="1.0" encoding="utf-8"?>
+<w:numbering xmlns:wpc="http://schemas.microsoft.com/office/word/2010/wordprocessingCanvas" xmlns:cx="http://schemas.microsoft.com/office/drawing/2014/chartex" xmlns:cx1="http://schemas.microsoft.com/office/drawing/2015/9/8/chartex" xmlns:cx2="http://schemas.microsoft.com/office/drawing/2015/10/21/chartex" xmlns:cx3="http://schemas.microsoft.com/office/drawing/2016/5/9/chartex" xmlns:cx4="http://schemas.microsoft.com/office/drawing/2016/5/10/chartex" xmlns:cx5="http://schemas.microsoft.com/office/drawing/2016/5/11/chartex" xmlns:cx6="http://schemas.microsoft.com/office/drawing/2016/5/12/chartex" xmlns:cx7="http://schemas.microsoft.com/office/drawing/2016/5/13/chartex" xmlns:cx8="http://schemas.microsoft.com/office/drawing/2016/5/14/chartex" xmlns:mc="http://schemas.openxmlformats.org/markup-compatibility/2006" xmlns:aink="http://schemas.microsoft.com/office/drawing/2016/ink" xmlns:am3d="http://schemas.microsoft.com/office/drawing/2017/model3d" xmlns:o="urn:schemas-microsoft-com:office:office" xmlns:oel="http://schemas.microsoft.com/office/2019/extlst" xmlns:r="http://schemas.openxmlformats.org/officeDocument/2006/relationships" xmlns:m="http://schemas.openxmlformats.org/officeDocument/2006/math" xmlns:v="urn:schemas-microsoft-com:vml" xmlns:wp14="http://schemas.microsoft.com/office/word/2010/wordprocessingDrawing" xmlns:wp="http://schemas.openxmlformats.org/drawingml/2006/wordprocessingDrawing" xmlns:w10="urn:schemas-microsoft-com:office:word" xmlns:w="http://schemas.openxmlformats.org/wordprocessingml/2006/main" xmlns:w14="http://schemas.microsoft.com/office/word/2010/wordml" xmlns:w15="http://schemas.microsoft.com/office/word/2012/wordml" xmlns:w16cex="http://schemas.microsoft.com/office/word/2018/wordml/cex" xmlns:w16cid="http://schemas.microsoft.com/office/word/2016/wordml/cid" xmlns:w16="http://schemas.microsoft.com/office/word/2018/wordml" xmlns:w16sdtdh="http://schemas.microsoft.com/office/word/2020/wordml/sdtdatahash" xmlns:w16se="http://schemas.microsoft.com/office/word/2015/wordml/symex" xmlns:wpg="http://schemas.microsoft.com/office/word/2010/wordprocessingGroup" xmlns:wpi="http://schemas.microsoft.com/office/word/2010/wordprocessingInk" xmlns:wne="http://schemas.microsoft.com/office/word/2006/wordml" xmlns:wps="http://schemas.microsoft.com/office/word/2010/wordprocessingShape" mc:Ignorable="w14 w15 w16se w16cid w16 w16cex w16sdtdh wp14">
+  <w:abstractNum w:abstractNumId="0" w15:restartNumberingAfterBreak="0">
+    <w:nsid w:val="642E72EA"/>
+    <w:multiLevelType w:val="multilevel"/>
+    <w:tmpl w:val="B50C2AA2"/>
+    <w:lvl w:ilvl="0">
+      <w:start w:val="1"/>
+      <w:numFmt w:val="decimal"/>
+      <w:lvlText w:val="%1."/>
+      <w:lvlJc w:val="left"/>
+      <w:pPr>
+        <w:tabs>
+          <w:tab w:val="num" w:pos="720"/>
+        </w:tabs>
+        <w:ind w:left="720" w:hanging="360"/>
+      </w:pPr>
+    </w:lvl>
+    <w:lvl w:ilvl="1" w:tentative="1">
+      <w:start w:val="1"/>
+      <w:numFmt w:val="decimal"/>
+      <w:lvlText w:val="%2."/>
+      <w:lvlJc w:val="left"/>
+      <w:pPr>
+        <w:tabs>
+          <w:tab w:val="num" w:pos="1440"/>
+        </w:tabs>
+        <w:ind w:left="1440" w:hanging="360"/>
+      </w:pPr>
+    </w:lvl>
+    <w:lvl w:ilvl="2" w:tentative="1">
+      <w:start w:val="1"/>
+      <w:numFmt w:val="decimal"/>
+      <w:lvlText w:val="%3."/>
+      <w:lvlJc w:val="left"/>
+      <w:pPr>
+        <w:tabs>
+          <w:tab w:val="num" w:pos="2160"/>
+        </w:tabs>
+        <w:ind w:left="2160" w:hanging="360"/>
+      </w:pPr>
+    </w:lvl>
+    <w:lvl w:ilvl="3" w:tentative="1">
+      <w:start w:val="1"/>
+      <w:numFmt w:val="decimal"/>
+      <w:lvlText w:val="%4."/>
+      <w:lvlJc w:val="left"/>
+      <w:pPr>
+        <w:tabs>
+          <w:tab w:val="num" w:pos="2880"/>
+        </w:tabs>
+        <w:ind w:left="2880" w:hanging="360"/>
+      </w:pPr>
+    </w:lvl>
+    <w:lvl w:ilvl="4" w:tentative="1">
+      <w:start w:val="1"/>
+      <w:numFmt w:val="decimal"/>
+      <w:lvlText w:val="%5."/>
+      <w:lvlJc w:val="left"/>
+      <w:pPr>
+        <w:tabs>
+          <w:tab w:val="num" w:pos="3600"/>
+        </w:tabs>
+        <w:ind w:left="3600" w:hanging="360"/>
+      </w:pPr>
+    </w:lvl>
+    <w:lvl w:ilvl="5" w:tentative="1">
+      <w:start w:val="1"/>
+      <w:numFmt w:val="decimal"/>
+      <w:lvlText w:val="%6."/>
+      <w:lvlJc w:val="left"/>
+      <w:pPr>
+        <w:tabs>
+          <w:tab w:val="num" w:pos="4320"/>
+        </w:tabs>
+        <w:ind w:left="4320" w:hanging="360"/>
+      </w:pPr>
+    </w:lvl>
+    <w:lvl w:ilvl="6" w:tentative="1">
+      <w:start w:val="1"/>
+      <w:numFmt w:val="decimal"/>
+      <w:lvlText w:val="%7."/>
+      <w:lvlJc w:val="left"/>
+      <w:pPr>
+        <w:tabs>
+          <w:tab w:val="num" w:pos="5040"/>
+        </w:tabs>
+        <w:ind w:left="5040" w:hanging="360"/>
+      </w:pPr>
+    </w:lvl>
+    <w:lvl w:ilvl="7" w:tentative="1">
+      <w:start w:val="1"/>
+      <w:numFmt w:val="decimal"/>
+      <w:lvlText w:val="%8."/>
+      <w:lvlJc w:val="left"/>
+      <w:pPr>
+        <w:tabs>
+          <w:tab w:val="num" w:pos="5760"/>
+        </w:tabs>
+        <w:ind w:left="5760" w:hanging="360"/>
+      </w:pPr>
+    </w:lvl>
+    <w:lvl w:ilvl="8" w:tentative="1">
+      <w:start w:val="1"/>
+      <w:numFmt w:val="decimal"/>
+      <w:lvlText w:val="%9."/>
+      <w:lvlJc w:val="left"/>
+      <w:pPr>
+        <w:tabs>
+          <w:tab w:val="num" w:pos="6480"/>
+        </w:tabs>
+        <w:ind w:left="6480" w:hanging="360"/>
+      </w:pPr>
+    </w:lvl>
+  </w:abstractNum>
+  <w:num w:numId="1" w16cid:durableId="12347483">
+    <w:abstractNumId w:val="0"/>
+  </w:num>
+</w:numbering>
 </file>
 
 <file path=word/styles.xml><?xml version="1.0" encoding="utf-8"?>
@@ -693,6 +1312,32 @@
     <w:semiHidden/>
     <w:unhideWhenUsed/>
   </w:style>
+  <w:style w:type="paragraph" w:styleId="NormalWeb">
+    <w:name w:val="Normal (Web)"/>
+    <w:basedOn w:val="Normal"/>
+    <w:uiPriority w:val="99"/>
+    <w:semiHidden/>
+    <w:unhideWhenUsed/>
+    <w:rsid w:val="00B3769A"/>
+    <w:pPr>
+      <w:spacing w:before="100" w:beforeAutospacing="1" w:after="100" w:afterAutospacing="1"/>
+    </w:pPr>
+    <w:rPr>
+      <w:rFonts w:ascii="Times New Roman" w:eastAsia="Times New Roman" w:hAnsi="Times New Roman" w:cs="Times New Roman"/>
+      <w:lang w:eastAsia="fr-FR"/>
+    </w:rPr>
+  </w:style>
+  <w:style w:type="paragraph" w:styleId="Paragraphedeliste">
+    <w:name w:val="List Paragraph"/>
+    <w:basedOn w:val="Normal"/>
+    <w:uiPriority w:val="34"/>
+    <w:qFormat/>
+    <w:rsid w:val="003247D5"/>
+    <w:pPr>
+      <w:ind w:left="720"/>
+      <w:contextualSpacing/>
+    </w:pPr>
+  </w:style>
 </w:styles>
 </file>
 

</xml_diff>

<commit_message>
First version of 'Cahier des charges'
</commit_message>
<xml_diff>
--- a/documentation/cahier des charge/Cahier des charge.docx
+++ b/documentation/cahier des charge/Cahier des charge.docx
@@ -17,7 +17,7 @@
           <w:noProof/>
         </w:rPr>
         <w:drawing>
-          <wp:inline distT="0" distB="0" distL="0" distR="0" wp14:anchorId="715A228A" wp14:editId="29EBF89A">
+          <wp:inline distT="0" distB="0" distL="0" distR="0" wp14:anchorId="2381B93B" wp14:editId="42ABC335">
             <wp:extent cx="2624537" cy="481107"/>
             <wp:effectExtent l="0" t="0" r="0" b="1905"/>
             <wp:docPr id="1" name="Image 1" descr="Actualités - IUT de Vélizy - Rambouillet"/>
@@ -34,7 +34,7 @@
                     </pic:cNvPicPr>
                   </pic:nvPicPr>
                   <pic:blipFill>
-                    <a:blip r:embed="rId5" cstate="print">
+                    <a:blip r:embed="rId8" cstate="print">
                       <a:extLst>
                         <a:ext uri="{28A0092B-C50C-407E-A947-70E740481C1C}">
                           <a14:useLocalDpi xmlns:a14="http://schemas.microsoft.com/office/drawing/2010/main" val="0"/>
@@ -215,13 +215,8 @@
         <w:ind w:firstLine="708"/>
       </w:pPr>
       <w:r>
-        <w:t xml:space="preserve">Yanis </w:t>
-      </w:r>
-      <w:proofErr w:type="spellStart"/>
-      <w:r>
-        <w:t>Merabet</w:t>
-      </w:r>
-      <w:proofErr w:type="spellEnd"/>
+        <w:t>Yanis Merabet</w:t>
+      </w:r>
     </w:p>
     <w:p>
       <w:pPr>
@@ -286,7 +281,7 @@
           <w:sz w:val="32"/>
           <w:szCs w:val="32"/>
         </w:rPr>
-        <w:t>I.</w:t>
+        <w:t>I./ Introduction</w:t>
       </w:r>
       <w:r>
         <w:rPr>
@@ -294,24 +289,27 @@
           <w:sz w:val="32"/>
           <w:szCs w:val="32"/>
         </w:rPr>
-        <w:t>/ Introduction</w:t>
-      </w:r>
-      <w:r>
+        <w:br/>
+        <w:t xml:space="preserve">Information générale sur le document, les objectifs du document, sa structure et les documents références. </w:t>
+      </w:r>
+    </w:p>
+    <w:p>
+      <w:pPr>
+        <w:pStyle w:val="NormalWeb"/>
+        <w:ind w:left="360"/>
         <w:rPr>
           <w:rFonts w:asciiTheme="minorHAnsi" w:hAnsiTheme="minorHAnsi" w:cstheme="minorHAnsi"/>
           <w:sz w:val="32"/>
           <w:szCs w:val="32"/>
         </w:rPr>
-        <w:br/>
-        <w:t xml:space="preserve">Information </w:t>
-      </w:r>
+      </w:pPr>
       <w:r>
         <w:rPr>
           <w:rFonts w:asciiTheme="minorHAnsi" w:hAnsiTheme="minorHAnsi" w:cstheme="minorHAnsi"/>
           <w:sz w:val="32"/>
           <w:szCs w:val="32"/>
         </w:rPr>
-        <w:t>générale</w:t>
+        <w:t>II./ Énoncé</w:t>
       </w:r>
       <w:r>
         <w:rPr>
@@ -319,50 +317,55 @@
           <w:sz w:val="32"/>
           <w:szCs w:val="32"/>
         </w:rPr>
-        <w:t xml:space="preserve"> sur le document, les objectifs du document, sa structure et les documents </w:t>
-      </w:r>
-      <w:r>
+        <w:br/>
+        <w:t xml:space="preserve">Description détaillée du problème à résoudre, le contexte, les objectifs du projet. Si besoin, on fait une présentation de l’existant. Définition des objectifs que doit atteindre la solution. </w:t>
+      </w:r>
+    </w:p>
+    <w:p>
+      <w:pPr>
+        <w:pStyle w:val="NormalWeb"/>
+        <w:ind w:left="360"/>
         <w:rPr>
           <w:rFonts w:asciiTheme="minorHAnsi" w:hAnsiTheme="minorHAnsi" w:cstheme="minorHAnsi"/>
           <w:sz w:val="32"/>
           <w:szCs w:val="32"/>
         </w:rPr>
-        <w:t>références</w:t>
-      </w:r>
+      </w:pPr>
       <w:r>
         <w:rPr>
           <w:rFonts w:asciiTheme="minorHAnsi" w:hAnsiTheme="minorHAnsi" w:cstheme="minorHAnsi"/>
           <w:sz w:val="32"/>
           <w:szCs w:val="32"/>
         </w:rPr>
-        <w:t xml:space="preserve">. </w:t>
-      </w:r>
-    </w:p>
-    <w:p>
-      <w:pPr>
-        <w:pStyle w:val="NormalWeb"/>
-        <w:ind w:left="360"/>
+        <w:t>III./ Pré-requis</w:t>
+      </w:r>
+      <w:r>
         <w:rPr>
           <w:rFonts w:asciiTheme="minorHAnsi" w:hAnsiTheme="minorHAnsi" w:cstheme="minorHAnsi"/>
           <w:sz w:val="32"/>
           <w:szCs w:val="32"/>
         </w:rPr>
-      </w:pPr>
-      <w:r>
+        <w:br/>
+        <w:t xml:space="preserve">Connaissances requises, ressources matérielles et logicielles, compétences nécessaires. </w:t>
+      </w:r>
+    </w:p>
+    <w:p>
+      <w:pPr>
+        <w:pStyle w:val="NormalWeb"/>
+        <w:ind w:left="360"/>
         <w:rPr>
           <w:rFonts w:asciiTheme="minorHAnsi" w:hAnsiTheme="minorHAnsi" w:cstheme="minorHAnsi"/>
           <w:sz w:val="32"/>
           <w:szCs w:val="32"/>
         </w:rPr>
-        <w:t>II.</w:t>
-      </w:r>
+      </w:pPr>
       <w:r>
         <w:rPr>
           <w:rFonts w:asciiTheme="minorHAnsi" w:hAnsiTheme="minorHAnsi" w:cstheme="minorHAnsi"/>
           <w:sz w:val="32"/>
           <w:szCs w:val="32"/>
         </w:rPr>
-        <w:t>/ Énoncé</w:t>
+        <w:t>IV./ Priorités</w:t>
       </w:r>
       <w:r>
         <w:rPr>
@@ -371,279 +374,7 @@
           <w:szCs w:val="32"/>
         </w:rPr>
         <w:br/>
-        <w:t xml:space="preserve">Description </w:t>
-      </w:r>
-      <w:r>
-        <w:rPr>
-          <w:rFonts w:asciiTheme="minorHAnsi" w:hAnsiTheme="minorHAnsi" w:cstheme="minorHAnsi"/>
-          <w:sz w:val="32"/>
-          <w:szCs w:val="32"/>
-        </w:rPr>
-        <w:t>détaillée</w:t>
-      </w:r>
-      <w:r>
-        <w:rPr>
-          <w:rFonts w:asciiTheme="minorHAnsi" w:hAnsiTheme="minorHAnsi" w:cstheme="minorHAnsi"/>
-          <w:sz w:val="32"/>
-          <w:szCs w:val="32"/>
-        </w:rPr>
-        <w:t xml:space="preserve"> du </w:t>
-      </w:r>
-      <w:r>
-        <w:rPr>
-          <w:rFonts w:asciiTheme="minorHAnsi" w:hAnsiTheme="minorHAnsi" w:cstheme="minorHAnsi"/>
-          <w:sz w:val="32"/>
-          <w:szCs w:val="32"/>
-        </w:rPr>
-        <w:t>problème</w:t>
-      </w:r>
-      <w:r>
-        <w:rPr>
-          <w:rFonts w:asciiTheme="minorHAnsi" w:hAnsiTheme="minorHAnsi" w:cstheme="minorHAnsi"/>
-          <w:sz w:val="32"/>
-          <w:szCs w:val="32"/>
-        </w:rPr>
-        <w:t xml:space="preserve"> à </w:t>
-      </w:r>
-      <w:r>
-        <w:rPr>
-          <w:rFonts w:asciiTheme="minorHAnsi" w:hAnsiTheme="minorHAnsi" w:cstheme="minorHAnsi"/>
-          <w:sz w:val="32"/>
-          <w:szCs w:val="32"/>
-        </w:rPr>
-        <w:t>résoudre</w:t>
-      </w:r>
-      <w:r>
-        <w:rPr>
-          <w:rFonts w:asciiTheme="minorHAnsi" w:hAnsiTheme="minorHAnsi" w:cstheme="minorHAnsi"/>
-          <w:sz w:val="32"/>
-          <w:szCs w:val="32"/>
-        </w:rPr>
-        <w:t xml:space="preserve">, le contexte, les objectifs du projet. Si besoin, on fait une </w:t>
-      </w:r>
-      <w:r>
-        <w:rPr>
-          <w:rFonts w:asciiTheme="minorHAnsi" w:hAnsiTheme="minorHAnsi" w:cstheme="minorHAnsi"/>
-          <w:sz w:val="32"/>
-          <w:szCs w:val="32"/>
-        </w:rPr>
-        <w:t>présentation</w:t>
-      </w:r>
-      <w:r>
-        <w:rPr>
-          <w:rFonts w:asciiTheme="minorHAnsi" w:hAnsiTheme="minorHAnsi" w:cstheme="minorHAnsi"/>
-          <w:sz w:val="32"/>
-          <w:szCs w:val="32"/>
-        </w:rPr>
-        <w:t xml:space="preserve"> de l’existant. </w:t>
-      </w:r>
-      <w:r>
-        <w:rPr>
-          <w:rFonts w:asciiTheme="minorHAnsi" w:hAnsiTheme="minorHAnsi" w:cstheme="minorHAnsi"/>
-          <w:sz w:val="32"/>
-          <w:szCs w:val="32"/>
-        </w:rPr>
-        <w:t>Définition</w:t>
-      </w:r>
-      <w:r>
-        <w:rPr>
-          <w:rFonts w:asciiTheme="minorHAnsi" w:hAnsiTheme="minorHAnsi" w:cstheme="minorHAnsi"/>
-          <w:sz w:val="32"/>
-          <w:szCs w:val="32"/>
-        </w:rPr>
-        <w:t xml:space="preserve"> des objectifs que doit atteindre la solution. </w:t>
-      </w:r>
-    </w:p>
-    <w:p>
-      <w:pPr>
-        <w:pStyle w:val="NormalWeb"/>
-        <w:ind w:left="360"/>
-        <w:rPr>
-          <w:rFonts w:asciiTheme="minorHAnsi" w:hAnsiTheme="minorHAnsi" w:cstheme="minorHAnsi"/>
-          <w:sz w:val="32"/>
-          <w:szCs w:val="32"/>
-        </w:rPr>
-      </w:pPr>
-      <w:r>
-        <w:rPr>
-          <w:rFonts w:asciiTheme="minorHAnsi" w:hAnsiTheme="minorHAnsi" w:cstheme="minorHAnsi"/>
-          <w:sz w:val="32"/>
-          <w:szCs w:val="32"/>
-        </w:rPr>
-        <w:t>III./ Pré-requis</w:t>
-      </w:r>
-      <w:r>
-        <w:rPr>
-          <w:rFonts w:asciiTheme="minorHAnsi" w:hAnsiTheme="minorHAnsi" w:cstheme="minorHAnsi"/>
-          <w:sz w:val="32"/>
-          <w:szCs w:val="32"/>
-        </w:rPr>
-        <w:br/>
-        <w:t xml:space="preserve">Connaissances requises, ressources </w:t>
-      </w:r>
-      <w:r>
-        <w:rPr>
-          <w:rFonts w:asciiTheme="minorHAnsi" w:hAnsiTheme="minorHAnsi" w:cstheme="minorHAnsi"/>
-          <w:sz w:val="32"/>
-          <w:szCs w:val="32"/>
-        </w:rPr>
-        <w:t>matérielles</w:t>
-      </w:r>
-      <w:r>
-        <w:rPr>
-          <w:rFonts w:asciiTheme="minorHAnsi" w:hAnsiTheme="minorHAnsi" w:cstheme="minorHAnsi"/>
-          <w:sz w:val="32"/>
-          <w:szCs w:val="32"/>
-        </w:rPr>
-        <w:t xml:space="preserve"> et logicielles, </w:t>
-      </w:r>
-      <w:r>
-        <w:rPr>
-          <w:rFonts w:asciiTheme="minorHAnsi" w:hAnsiTheme="minorHAnsi" w:cstheme="minorHAnsi"/>
-          <w:sz w:val="32"/>
-          <w:szCs w:val="32"/>
-        </w:rPr>
-        <w:t>compétences</w:t>
-      </w:r>
-      <w:r>
-        <w:rPr>
-          <w:rFonts w:asciiTheme="minorHAnsi" w:hAnsiTheme="minorHAnsi" w:cstheme="minorHAnsi"/>
-          <w:sz w:val="32"/>
-          <w:szCs w:val="32"/>
-        </w:rPr>
-        <w:t xml:space="preserve"> </w:t>
-      </w:r>
-      <w:r>
-        <w:rPr>
-          <w:rFonts w:asciiTheme="minorHAnsi" w:hAnsiTheme="minorHAnsi" w:cstheme="minorHAnsi"/>
-          <w:sz w:val="32"/>
-          <w:szCs w:val="32"/>
-        </w:rPr>
-        <w:t>nécessaires</w:t>
-      </w:r>
-      <w:r>
-        <w:rPr>
-          <w:rFonts w:asciiTheme="minorHAnsi" w:hAnsiTheme="minorHAnsi" w:cstheme="minorHAnsi"/>
-          <w:sz w:val="32"/>
-          <w:szCs w:val="32"/>
-        </w:rPr>
-        <w:t xml:space="preserve">. </w:t>
-      </w:r>
-    </w:p>
-    <w:p>
-      <w:pPr>
-        <w:pStyle w:val="NormalWeb"/>
-        <w:ind w:left="360"/>
-        <w:rPr>
-          <w:rFonts w:asciiTheme="minorHAnsi" w:hAnsiTheme="minorHAnsi" w:cstheme="minorHAnsi"/>
-          <w:sz w:val="32"/>
-          <w:szCs w:val="32"/>
-        </w:rPr>
-      </w:pPr>
-      <w:r>
-        <w:rPr>
-          <w:rFonts w:asciiTheme="minorHAnsi" w:hAnsiTheme="minorHAnsi" w:cstheme="minorHAnsi"/>
-          <w:sz w:val="32"/>
-          <w:szCs w:val="32"/>
-        </w:rPr>
-        <w:t>IV./ </w:t>
-      </w:r>
-      <w:r>
-        <w:rPr>
-          <w:rFonts w:asciiTheme="minorHAnsi" w:hAnsiTheme="minorHAnsi" w:cstheme="minorHAnsi"/>
-          <w:sz w:val="32"/>
-          <w:szCs w:val="32"/>
-        </w:rPr>
-        <w:t>Priorités</w:t>
-      </w:r>
-      <w:r>
-        <w:rPr>
-          <w:rFonts w:asciiTheme="minorHAnsi" w:hAnsiTheme="minorHAnsi" w:cstheme="minorHAnsi"/>
-          <w:sz w:val="32"/>
-          <w:szCs w:val="32"/>
-        </w:rPr>
-        <w:br/>
-        <w:t xml:space="preserve">Les </w:t>
-      </w:r>
-      <w:r>
-        <w:rPr>
-          <w:rFonts w:asciiTheme="minorHAnsi" w:hAnsiTheme="minorHAnsi" w:cstheme="minorHAnsi"/>
-          <w:sz w:val="32"/>
-          <w:szCs w:val="32"/>
-        </w:rPr>
-        <w:t>priorités</w:t>
-      </w:r>
-      <w:r>
-        <w:rPr>
-          <w:rFonts w:asciiTheme="minorHAnsi" w:hAnsiTheme="minorHAnsi" w:cstheme="minorHAnsi"/>
-          <w:sz w:val="32"/>
-          <w:szCs w:val="32"/>
-        </w:rPr>
-        <w:t xml:space="preserve"> </w:t>
-      </w:r>
-      <w:r>
-        <w:rPr>
-          <w:rFonts w:asciiTheme="minorHAnsi" w:hAnsiTheme="minorHAnsi" w:cstheme="minorHAnsi"/>
-          <w:sz w:val="32"/>
-          <w:szCs w:val="32"/>
-        </w:rPr>
-        <w:t>éventuelles</w:t>
-      </w:r>
-      <w:r>
-        <w:rPr>
-          <w:rFonts w:asciiTheme="minorHAnsi" w:hAnsiTheme="minorHAnsi" w:cstheme="minorHAnsi"/>
-          <w:sz w:val="32"/>
-          <w:szCs w:val="32"/>
-        </w:rPr>
-        <w:t xml:space="preserve"> </w:t>
-      </w:r>
-      <w:r>
-        <w:rPr>
-          <w:rFonts w:asciiTheme="minorHAnsi" w:hAnsiTheme="minorHAnsi" w:cstheme="minorHAnsi"/>
-          <w:sz w:val="32"/>
-          <w:szCs w:val="32"/>
-        </w:rPr>
-        <w:t>du développement</w:t>
-      </w:r>
-      <w:r>
-        <w:rPr>
-          <w:rFonts w:asciiTheme="minorHAnsi" w:hAnsiTheme="minorHAnsi" w:cstheme="minorHAnsi"/>
-          <w:sz w:val="32"/>
-          <w:szCs w:val="32"/>
-        </w:rPr>
-        <w:t xml:space="preserve"> si elles ont </w:t>
-      </w:r>
-      <w:r>
-        <w:rPr>
-          <w:rFonts w:asciiTheme="minorHAnsi" w:hAnsiTheme="minorHAnsi" w:cstheme="minorHAnsi"/>
-          <w:sz w:val="32"/>
-          <w:szCs w:val="32"/>
-        </w:rPr>
-        <w:t>été</w:t>
-      </w:r>
-      <w:r>
-        <w:rPr>
-          <w:rFonts w:asciiTheme="minorHAnsi" w:hAnsiTheme="minorHAnsi" w:cstheme="minorHAnsi"/>
-          <w:sz w:val="32"/>
-          <w:szCs w:val="32"/>
-        </w:rPr>
-        <w:t>́ fix</w:t>
-      </w:r>
-      <w:r>
-        <w:rPr>
-          <w:rFonts w:asciiTheme="minorHAnsi" w:hAnsiTheme="minorHAnsi" w:cstheme="minorHAnsi"/>
-          <w:sz w:val="32"/>
-          <w:szCs w:val="32"/>
-        </w:rPr>
-        <w:t>ée</w:t>
-      </w:r>
-      <w:r>
-        <w:rPr>
-          <w:rFonts w:asciiTheme="minorHAnsi" w:hAnsiTheme="minorHAnsi" w:cstheme="minorHAnsi"/>
-          <w:sz w:val="32"/>
-          <w:szCs w:val="32"/>
-        </w:rPr>
-        <w:t xml:space="preserve">s avec l’accord du client. </w:t>
+        <w:t xml:space="preserve">Les priorités éventuelles du développement si elles ont été́ fixées avec l’accord du client. </w:t>
       </w:r>
     </w:p>
     <w:p>
@@ -742,21 +473,1812 @@
     <w:p>
       <w:pPr>
         <w:ind w:firstLine="708"/>
-      </w:pPr>
-      <w:r>
+        <w:rPr>
+          <w:sz w:val="28"/>
+          <w:szCs w:val="28"/>
+        </w:rPr>
+      </w:pPr>
+      <w:r>
+        <w:rPr>
+          <w:sz w:val="28"/>
+          <w:szCs w:val="28"/>
+        </w:rPr>
         <w:tab/>
         <w:t xml:space="preserve">Voici le cahier des charges du projet SAÉ 3.01 Développement d’application qui contient les sections </w:t>
       </w:r>
-    </w:p>
-    <w:p>
-      <w:pPr>
-        <w:ind w:firstLine="708"/>
-      </w:pPr>
-    </w:p>
-    <w:p>
-      <w:pPr>
-        <w:ind w:firstLine="708"/>
-      </w:pPr>
+      <w:r>
+        <w:rPr>
+          <w:sz w:val="28"/>
+          <w:szCs w:val="28"/>
+        </w:rPr>
+        <w:t xml:space="preserve">cité-ci-dessus </w:t>
+      </w:r>
+      <w:r>
+        <w:rPr>
+          <w:sz w:val="28"/>
+          <w:szCs w:val="28"/>
+        </w:rPr>
+        <w:t xml:space="preserve">en étant de la manière suivante dans la seconde partie du document nous énoncerons la description détailler du problème à résoudre </w:t>
+      </w:r>
+      <w:r>
+        <w:rPr>
+          <w:sz w:val="28"/>
+          <w:szCs w:val="28"/>
+        </w:rPr>
+        <w:t xml:space="preserve">son contexte et les objectifs du projet. Dans une troisième partie nous donnerons les prérequis pour la bonne réalisation du </w:t>
+      </w:r>
+      <w:r>
+        <w:rPr>
+          <w:sz w:val="28"/>
+          <w:szCs w:val="28"/>
+        </w:rPr>
+        <w:t>projet et</w:t>
+      </w:r>
+      <w:r>
+        <w:rPr>
+          <w:sz w:val="28"/>
+          <w:szCs w:val="28"/>
+        </w:rPr>
+        <w:t xml:space="preserve"> nous finirons dans la dernière partie</w:t>
+      </w:r>
+      <w:r>
+        <w:rPr>
+          <w:sz w:val="28"/>
+          <w:szCs w:val="28"/>
+        </w:rPr>
+        <w:t xml:space="preserve"> par les priorités au développement. </w:t>
+      </w:r>
+      <w:r>
+        <w:rPr>
+          <w:sz w:val="28"/>
+          <w:szCs w:val="28"/>
+        </w:rPr>
+        <w:t xml:space="preserve"> </w:t>
+      </w:r>
+      <w:r>
+        <w:rPr>
+          <w:sz w:val="28"/>
+          <w:szCs w:val="28"/>
+        </w:rPr>
+        <w:tab/>
+      </w:r>
+    </w:p>
+    <w:p>
+      <w:pPr>
+        <w:ind w:firstLine="708"/>
+        <w:rPr>
+          <w:sz w:val="28"/>
+          <w:szCs w:val="28"/>
+        </w:rPr>
+      </w:pPr>
+    </w:p>
+    <w:p>
+      <w:pPr>
+        <w:ind w:firstLine="708"/>
+        <w:rPr>
+          <w:sz w:val="28"/>
+          <w:szCs w:val="28"/>
+        </w:rPr>
+      </w:pPr>
+    </w:p>
+    <w:p>
+      <w:pPr>
+        <w:rPr>
+          <w:sz w:val="28"/>
+          <w:szCs w:val="28"/>
+        </w:rPr>
+      </w:pPr>
+    </w:p>
+    <w:p>
+      <w:pPr>
+        <w:rPr>
+          <w:sz w:val="28"/>
+          <w:szCs w:val="28"/>
+        </w:rPr>
+      </w:pPr>
+    </w:p>
+    <w:p>
+      <w:pPr>
+        <w:rPr>
+          <w:sz w:val="28"/>
+          <w:szCs w:val="28"/>
+        </w:rPr>
+      </w:pPr>
+    </w:p>
+    <w:p>
+      <w:pPr>
+        <w:rPr>
+          <w:sz w:val="28"/>
+          <w:szCs w:val="28"/>
+        </w:rPr>
+      </w:pPr>
+      <w:r>
+        <w:rPr>
+          <w:sz w:val="28"/>
+          <w:szCs w:val="28"/>
+        </w:rPr>
+        <w:t>Référence :</w:t>
+      </w:r>
+    </w:p>
+    <w:p>
+      <w:pPr>
+        <w:ind w:firstLine="708"/>
+        <w:rPr>
+          <w:sz w:val="28"/>
+          <w:szCs w:val="28"/>
+        </w:rPr>
+      </w:pPr>
+      <w:r>
+        <w:rPr>
+          <w:sz w:val="28"/>
+          <w:szCs w:val="28"/>
+        </w:rPr>
+        <w:t xml:space="preserve">Recueil </w:t>
+      </w:r>
+      <w:r>
+        <w:rPr>
+          <w:sz w:val="28"/>
+          <w:szCs w:val="28"/>
+        </w:rPr>
+        <w:t>des besoins</w:t>
+      </w:r>
+      <w:r>
+        <w:rPr>
+          <w:sz w:val="28"/>
+          <w:szCs w:val="28"/>
+        </w:rPr>
+        <w:t xml:space="preserve"> </w:t>
+      </w:r>
+      <w:r>
+        <w:rPr>
+          <w:rStyle w:val="Appelnotedebasdep"/>
+          <w:sz w:val="28"/>
+          <w:szCs w:val="28"/>
+        </w:rPr>
+        <w:footnoteReference w:id="1"/>
+      </w:r>
+    </w:p>
+    <w:p>
+      <w:pPr>
+        <w:ind w:firstLine="708"/>
+        <w:rPr>
+          <w:sz w:val="28"/>
+          <w:szCs w:val="28"/>
+        </w:rPr>
+      </w:pPr>
+      <w:r>
+        <w:rPr>
+          <w:sz w:val="28"/>
+          <w:szCs w:val="28"/>
+        </w:rPr>
+        <w:t>Rapport</w:t>
+      </w:r>
+      <w:r>
+        <w:rPr>
+          <w:sz w:val="28"/>
+          <w:szCs w:val="28"/>
+        </w:rPr>
+        <w:t xml:space="preserve"> </w:t>
+      </w:r>
+      <w:r>
+        <w:rPr>
+          <w:rStyle w:val="Appelnotedebasdep"/>
+          <w:sz w:val="28"/>
+          <w:szCs w:val="28"/>
+        </w:rPr>
+        <w:footnoteReference w:id="2"/>
+      </w:r>
+    </w:p>
+    <w:p>
+      <w:pPr>
+        <w:ind w:firstLine="708"/>
+        <w:rPr>
+          <w:sz w:val="28"/>
+          <w:szCs w:val="28"/>
+        </w:rPr>
+      </w:pPr>
+      <w:r>
+        <w:rPr>
+          <w:sz w:val="28"/>
+          <w:szCs w:val="28"/>
+        </w:rPr>
+        <w:t xml:space="preserve"> </w:t>
+      </w:r>
+      <w:r>
+        <w:rPr>
+          <w:sz w:val="28"/>
+          <w:szCs w:val="28"/>
+        </w:rPr>
+        <w:t xml:space="preserve"> </w:t>
+      </w:r>
+    </w:p>
+    <w:p>
+      <w:pPr>
+        <w:ind w:firstLine="708"/>
+      </w:pPr>
+    </w:p>
+    <w:p>
+      <w:pPr>
+        <w:ind w:firstLine="708"/>
+      </w:pPr>
+    </w:p>
+    <w:p>
+      <w:pPr>
+        <w:ind w:firstLine="708"/>
+      </w:pPr>
+    </w:p>
+    <w:p>
+      <w:pPr>
+        <w:ind w:firstLine="708"/>
+      </w:pPr>
+    </w:p>
+    <w:p>
+      <w:pPr>
+        <w:ind w:firstLine="708"/>
+      </w:pPr>
+    </w:p>
+    <w:p>
+      <w:pPr>
+        <w:ind w:firstLine="708"/>
+      </w:pPr>
+    </w:p>
+    <w:p>
+      <w:pPr>
+        <w:ind w:firstLine="708"/>
+      </w:pPr>
+    </w:p>
+    <w:p>
+      <w:pPr>
+        <w:ind w:firstLine="708"/>
+      </w:pPr>
+    </w:p>
+    <w:p>
+      <w:pPr>
+        <w:ind w:firstLine="708"/>
+      </w:pPr>
+    </w:p>
+    <w:p>
+      <w:pPr>
+        <w:ind w:firstLine="708"/>
+      </w:pPr>
+    </w:p>
+    <w:p>
+      <w:pPr>
+        <w:ind w:firstLine="708"/>
+      </w:pPr>
+    </w:p>
+    <w:p>
+      <w:pPr>
+        <w:ind w:firstLine="708"/>
+      </w:pPr>
+    </w:p>
+    <w:p>
+      <w:pPr>
+        <w:ind w:firstLine="708"/>
+      </w:pPr>
+    </w:p>
+    <w:p>
+      <w:pPr>
+        <w:ind w:firstLine="708"/>
+      </w:pPr>
+    </w:p>
+    <w:p>
+      <w:pPr>
+        <w:ind w:firstLine="708"/>
+      </w:pPr>
+    </w:p>
+    <w:p>
+      <w:pPr>
+        <w:ind w:firstLine="708"/>
+      </w:pPr>
+    </w:p>
+    <w:p>
+      <w:pPr>
+        <w:ind w:firstLine="708"/>
+      </w:pPr>
+    </w:p>
+    <w:p>
+      <w:pPr>
+        <w:ind w:firstLine="708"/>
+      </w:pPr>
+    </w:p>
+    <w:p>
+      <w:pPr>
+        <w:ind w:firstLine="708"/>
+      </w:pPr>
+    </w:p>
+    <w:p>
+      <w:pPr>
+        <w:ind w:firstLine="708"/>
+      </w:pPr>
+    </w:p>
+    <w:p>
+      <w:pPr>
+        <w:ind w:firstLine="708"/>
+      </w:pPr>
+    </w:p>
+    <w:p>
+      <w:pPr>
+        <w:ind w:firstLine="708"/>
+      </w:pPr>
+    </w:p>
+    <w:p>
+      <w:pPr>
+        <w:ind w:firstLine="708"/>
+      </w:pPr>
+    </w:p>
+    <w:p>
+      <w:pPr>
+        <w:ind w:firstLine="708"/>
+      </w:pPr>
+    </w:p>
+    <w:p>
+      <w:pPr>
+        <w:ind w:firstLine="708"/>
+      </w:pPr>
+    </w:p>
+    <w:p>
+      <w:pPr>
+        <w:ind w:firstLine="708"/>
+        <w:rPr>
+          <w:rFonts w:cstheme="minorHAnsi"/>
+          <w:sz w:val="48"/>
+          <w:szCs w:val="48"/>
+          <w:u w:val="single"/>
+        </w:rPr>
+      </w:pPr>
+      <w:r>
+        <w:rPr>
+          <w:rFonts w:cstheme="minorHAnsi"/>
+          <w:sz w:val="48"/>
+          <w:szCs w:val="48"/>
+          <w:u w:val="single"/>
+        </w:rPr>
+        <w:t>II./ Énoncé</w:t>
+      </w:r>
+      <w:r>
+        <w:rPr>
+          <w:rFonts w:cstheme="minorHAnsi"/>
+          <w:sz w:val="48"/>
+          <w:szCs w:val="48"/>
+          <w:u w:val="single"/>
+        </w:rPr>
+        <w:t xml:space="preserve"> : </w:t>
+      </w:r>
+    </w:p>
+    <w:p>
+      <w:pPr>
+        <w:ind w:firstLine="708"/>
+        <w:rPr>
+          <w:rFonts w:cstheme="minorHAnsi"/>
+          <w:sz w:val="48"/>
+          <w:szCs w:val="48"/>
+          <w:u w:val="single"/>
+        </w:rPr>
+      </w:pPr>
+    </w:p>
+    <w:p>
+      <w:pPr>
+        <w:ind w:firstLine="708"/>
+        <w:rPr>
+          <w:rFonts w:cstheme="minorHAnsi"/>
+          <w:sz w:val="48"/>
+          <w:szCs w:val="48"/>
+          <w:u w:val="single"/>
+        </w:rPr>
+      </w:pPr>
+    </w:p>
+    <w:p>
+      <w:pPr>
+        <w:ind w:firstLine="708"/>
+        <w:rPr>
+          <w:sz w:val="28"/>
+          <w:szCs w:val="28"/>
+        </w:rPr>
+      </w:pPr>
+      <w:r>
+        <w:rPr>
+          <w:rFonts w:cstheme="minorHAnsi"/>
+          <w:sz w:val="28"/>
+          <w:szCs w:val="28"/>
+        </w:rPr>
+        <w:t xml:space="preserve">Le Projet se nomme SAE 1.03 Développement d’application, le projet s’articule en la réalisation d’une </w:t>
+      </w:r>
+      <w:r>
+        <w:rPr>
+          <w:rFonts w:cstheme="minorHAnsi"/>
+          <w:sz w:val="28"/>
+          <w:szCs w:val="28"/>
+        </w:rPr>
+        <w:t xml:space="preserve">application web proposant des modules de </w:t>
+      </w:r>
+      <w:r>
+        <w:rPr>
+          <w:rFonts w:cstheme="minorHAnsi"/>
+          <w:sz w:val="28"/>
+          <w:szCs w:val="28"/>
+        </w:rPr>
+        <w:t xml:space="preserve">simulation </w:t>
+      </w:r>
+      <w:r>
+        <w:rPr>
+          <w:rFonts w:cstheme="minorHAnsi"/>
+          <w:sz w:val="28"/>
+          <w:szCs w:val="28"/>
+        </w:rPr>
+        <w:t xml:space="preserve">calcul pour différent domaine </w:t>
+      </w:r>
+      <w:r>
+        <w:rPr>
+          <w:rFonts w:cstheme="minorHAnsi"/>
+          <w:sz w:val="28"/>
+          <w:szCs w:val="28"/>
+        </w:rPr>
+        <w:t>(informatique</w:t>
+      </w:r>
+      <w:r>
+        <w:rPr>
+          <w:sz w:val="28"/>
+          <w:szCs w:val="28"/>
+        </w:rPr>
+        <w:t xml:space="preserve"> (exemple : </w:t>
+      </w:r>
+      <w:r>
+        <w:rPr>
+          <w:sz w:val="28"/>
+          <w:szCs w:val="28"/>
+        </w:rPr>
+        <w:t>conversions binaires</w:t>
+      </w:r>
+      <w:r>
+        <w:rPr>
+          <w:sz w:val="28"/>
+          <w:szCs w:val="28"/>
+        </w:rPr>
+        <w:t xml:space="preserve"> hexa, octal et décimal</w:t>
+      </w:r>
+      <w:r>
+        <w:rPr>
+          <w:sz w:val="28"/>
+          <w:szCs w:val="28"/>
+        </w:rPr>
+        <w:t>),</w:t>
+      </w:r>
+      <w:r>
+        <w:rPr>
+          <w:sz w:val="28"/>
+          <w:szCs w:val="28"/>
+        </w:rPr>
+        <w:t xml:space="preserve"> </w:t>
+      </w:r>
+      <w:r>
+        <w:rPr>
+          <w:sz w:val="28"/>
+          <w:szCs w:val="28"/>
+        </w:rPr>
+        <w:t>mathématiques (exemple : calcul d’une probabilité en loi Normale</w:t>
+      </w:r>
+      <w:r>
+        <w:rPr>
+          <w:sz w:val="28"/>
+          <w:szCs w:val="28"/>
+        </w:rPr>
+        <w:t>),</w:t>
+      </w:r>
+      <w:r>
+        <w:rPr>
+          <w:sz w:val="28"/>
+          <w:szCs w:val="28"/>
+        </w:rPr>
+        <w:t xml:space="preserve"> autre domaine (exemple : calcul d’amortissement)</w:t>
+      </w:r>
+      <w:r>
+        <w:rPr>
+          <w:sz w:val="28"/>
+          <w:szCs w:val="28"/>
+        </w:rPr>
+        <w:t>,</w:t>
+      </w:r>
+      <w:r>
+        <w:rPr>
+          <w:sz w:val="28"/>
+          <w:szCs w:val="28"/>
+        </w:rPr>
+        <w:t xml:space="preserve"> sécurité (exemple : mise en place d’un </w:t>
+      </w:r>
+      <w:r>
+        <w:rPr>
+          <w:sz w:val="28"/>
+          <w:szCs w:val="28"/>
+        </w:rPr>
+        <w:t>algorithme</w:t>
+      </w:r>
+      <w:r>
+        <w:rPr>
+          <w:sz w:val="28"/>
+          <w:szCs w:val="28"/>
+        </w:rPr>
+        <w:t xml:space="preserve"> de cryptographie)</w:t>
+      </w:r>
+      <w:r>
+        <w:rPr>
+          <w:sz w:val="28"/>
+          <w:szCs w:val="28"/>
+        </w:rPr>
+        <w:t xml:space="preserve">). </w:t>
+      </w:r>
+      <w:r>
+        <w:rPr>
+          <w:sz w:val="28"/>
+          <w:szCs w:val="28"/>
+        </w:rPr>
+        <w:t>L’application géra</w:t>
+      </w:r>
+      <w:r>
+        <w:rPr>
+          <w:sz w:val="28"/>
+          <w:szCs w:val="28"/>
+        </w:rPr>
+        <w:t xml:space="preserve"> des utilisateurs </w:t>
+      </w:r>
+      <w:r>
+        <w:rPr>
+          <w:sz w:val="28"/>
+          <w:szCs w:val="28"/>
+        </w:rPr>
+        <w:t>visiteurs,</w:t>
+      </w:r>
+      <w:r>
+        <w:rPr>
+          <w:sz w:val="28"/>
+          <w:szCs w:val="28"/>
+        </w:rPr>
+        <w:t xml:space="preserve"> inscrit</w:t>
+      </w:r>
+      <w:r>
+        <w:rPr>
+          <w:sz w:val="28"/>
+          <w:szCs w:val="28"/>
+        </w:rPr>
+        <w:t>s</w:t>
+      </w:r>
+      <w:r>
+        <w:rPr>
+          <w:sz w:val="28"/>
+          <w:szCs w:val="28"/>
+        </w:rPr>
+        <w:t xml:space="preserve"> et possédera un </w:t>
+      </w:r>
+      <w:r>
+        <w:rPr>
+          <w:sz w:val="28"/>
+          <w:szCs w:val="28"/>
+        </w:rPr>
+        <w:t>Gestionnaire</w:t>
+      </w:r>
+      <w:r>
+        <w:rPr>
+          <w:sz w:val="28"/>
+          <w:szCs w:val="28"/>
+        </w:rPr>
+        <w:t xml:space="preserve"> </w:t>
+      </w:r>
+      <w:r>
+        <w:rPr>
+          <w:sz w:val="28"/>
+          <w:szCs w:val="28"/>
+        </w:rPr>
+        <w:t>(</w:t>
+      </w:r>
+      <w:r>
+        <w:rPr>
+          <w:sz w:val="28"/>
+          <w:szCs w:val="28"/>
+        </w:rPr>
+        <w:t>Administrateur</w:t>
+      </w:r>
+      <w:r>
+        <w:rPr>
+          <w:sz w:val="28"/>
+          <w:szCs w:val="28"/>
+        </w:rPr>
+        <w:t>)</w:t>
+      </w:r>
+      <w:r>
+        <w:rPr>
+          <w:sz w:val="28"/>
+          <w:szCs w:val="28"/>
+        </w:rPr>
+        <w:t xml:space="preserve">. </w:t>
+      </w:r>
+      <w:r>
+        <w:rPr>
+          <w:sz w:val="28"/>
+          <w:szCs w:val="28"/>
+        </w:rPr>
+        <w:t>Le visiteur</w:t>
+      </w:r>
+      <w:r>
+        <w:rPr>
+          <w:sz w:val="28"/>
+          <w:szCs w:val="28"/>
+        </w:rPr>
+        <w:t xml:space="preserve"> est un </w:t>
+      </w:r>
+      <w:r>
+        <w:rPr>
+          <w:sz w:val="28"/>
+          <w:szCs w:val="28"/>
+        </w:rPr>
+        <w:t>utilisateur</w:t>
+      </w:r>
+      <w:r>
+        <w:rPr>
+          <w:sz w:val="28"/>
+          <w:szCs w:val="28"/>
+        </w:rPr>
+        <w:t xml:space="preserve"> qui n’a </w:t>
+      </w:r>
+      <w:r>
+        <w:rPr>
+          <w:sz w:val="28"/>
+          <w:szCs w:val="28"/>
+        </w:rPr>
+        <w:t>accès à</w:t>
+      </w:r>
+      <w:r>
+        <w:rPr>
+          <w:sz w:val="28"/>
+          <w:szCs w:val="28"/>
+        </w:rPr>
+        <w:t xml:space="preserve"> la page d’accueils pouvant devenir un utilisateur inscrit afin de pouvoir accéder au système de simulation de calcul </w:t>
+      </w:r>
+      <w:r>
+        <w:rPr>
+          <w:sz w:val="28"/>
+          <w:szCs w:val="28"/>
+        </w:rPr>
+        <w:t xml:space="preserve">puis le gestionnaire peut </w:t>
+      </w:r>
+      <w:r>
+        <w:rPr>
+          <w:sz w:val="28"/>
+          <w:szCs w:val="28"/>
+        </w:rPr>
+        <w:t>gérer</w:t>
+      </w:r>
+      <w:r>
+        <w:rPr>
+          <w:sz w:val="28"/>
+          <w:szCs w:val="28"/>
+        </w:rPr>
+        <w:t xml:space="preserve"> les utilisateurs</w:t>
+      </w:r>
+      <w:r>
+        <w:rPr>
+          <w:sz w:val="28"/>
+          <w:szCs w:val="28"/>
+        </w:rPr>
+        <w:t xml:space="preserve"> (Voir les utilisateurs inscrit, Supprimer un utilisateur</w:t>
+      </w:r>
+      <w:r>
+        <w:rPr>
+          <w:sz w:val="28"/>
+          <w:szCs w:val="28"/>
+        </w:rPr>
+        <w:t>), il</w:t>
+      </w:r>
+      <w:r>
+        <w:rPr>
+          <w:sz w:val="28"/>
+          <w:szCs w:val="28"/>
+        </w:rPr>
+        <w:t xml:space="preserve"> a accès aux </w:t>
+      </w:r>
+      <w:r>
+        <w:rPr>
+          <w:sz w:val="28"/>
+          <w:szCs w:val="28"/>
+        </w:rPr>
+        <w:t>données mentionnées dans la partie utilisateur et concernant les modules utilisés</w:t>
+      </w:r>
+      <w:r>
+        <w:rPr>
+          <w:sz w:val="28"/>
+          <w:szCs w:val="28"/>
+        </w:rPr>
+        <w:t xml:space="preserve"> ainsi qu’il </w:t>
+      </w:r>
+      <w:r>
+        <w:rPr>
+          <w:sz w:val="28"/>
+          <w:szCs w:val="28"/>
+        </w:rPr>
+        <w:t>peut établir une statistique des visites et des modules utilisés par les visiteurs inscrits sur la plateforme</w:t>
+      </w:r>
+      <w:r>
+        <w:rPr>
+          <w:sz w:val="28"/>
+          <w:szCs w:val="28"/>
+        </w:rPr>
+        <w:t xml:space="preserve">. Il y a aussi un système de log chaque </w:t>
+      </w:r>
+      <w:r>
+        <w:rPr>
+          <w:sz w:val="28"/>
+          <w:szCs w:val="28"/>
+        </w:rPr>
+        <w:t>connexion ratée</w:t>
+      </w:r>
+      <w:r>
+        <w:rPr>
+          <w:sz w:val="28"/>
+          <w:szCs w:val="28"/>
+        </w:rPr>
+        <w:t xml:space="preserve"> </w:t>
+      </w:r>
+      <w:r>
+        <w:rPr>
+          <w:sz w:val="28"/>
+          <w:szCs w:val="28"/>
+        </w:rPr>
+        <w:t>et il enregistrera un fichier contenant (l</w:t>
+      </w:r>
+      <w:r>
+        <w:rPr>
+          <w:sz w:val="28"/>
+          <w:szCs w:val="28"/>
+        </w:rPr>
+        <w:t>ogin</w:t>
+      </w:r>
+      <w:r>
+        <w:rPr>
+          <w:sz w:val="28"/>
+          <w:szCs w:val="28"/>
+        </w:rPr>
+        <w:t>,</w:t>
+      </w:r>
+      <w:r>
+        <w:rPr>
+          <w:sz w:val="28"/>
+          <w:szCs w:val="28"/>
+        </w:rPr>
+        <w:t xml:space="preserve"> </w:t>
+      </w:r>
+      <w:r>
+        <w:rPr>
+          <w:sz w:val="28"/>
+          <w:szCs w:val="28"/>
+        </w:rPr>
+        <w:t xml:space="preserve">mot de passe </w:t>
+      </w:r>
+      <w:r>
+        <w:rPr>
+          <w:sz w:val="28"/>
+          <w:szCs w:val="28"/>
+        </w:rPr>
+        <w:t>tenté</w:t>
+      </w:r>
+      <w:r>
+        <w:rPr>
+          <w:sz w:val="28"/>
+          <w:szCs w:val="28"/>
+        </w:rPr>
+        <w:t>,</w:t>
+      </w:r>
+      <w:r>
+        <w:rPr>
+          <w:sz w:val="28"/>
+          <w:szCs w:val="28"/>
+        </w:rPr>
+        <w:t xml:space="preserve"> adresse </w:t>
+      </w:r>
+      <w:r>
+        <w:rPr>
+          <w:sz w:val="28"/>
+          <w:szCs w:val="28"/>
+        </w:rPr>
+        <w:t>IP,</w:t>
+      </w:r>
+      <w:r>
+        <w:rPr>
+          <w:sz w:val="28"/>
+          <w:szCs w:val="28"/>
+        </w:rPr>
+        <w:t xml:space="preserve"> date</w:t>
+      </w:r>
+      <w:r>
+        <w:rPr>
+          <w:sz w:val="28"/>
+          <w:szCs w:val="28"/>
+        </w:rPr>
+        <w:t xml:space="preserve">). L’application sera </w:t>
+      </w:r>
+      <w:r>
+        <w:rPr>
+          <w:sz w:val="28"/>
+          <w:szCs w:val="28"/>
+        </w:rPr>
+        <w:t>hébergée</w:t>
+      </w:r>
+      <w:r>
+        <w:rPr>
+          <w:sz w:val="28"/>
+          <w:szCs w:val="28"/>
+        </w:rPr>
+        <w:t xml:space="preserve"> sur un système Linux de la famille </w:t>
+      </w:r>
+      <w:r>
+        <w:rPr>
+          <w:sz w:val="28"/>
+          <w:szCs w:val="28"/>
+        </w:rPr>
+        <w:t>Debian et</w:t>
+      </w:r>
+      <w:r>
+        <w:rPr>
+          <w:sz w:val="28"/>
+          <w:szCs w:val="28"/>
+        </w:rPr>
+        <w:t xml:space="preserve"> aura une SGB dédier.</w:t>
+      </w:r>
+      <w:r>
+        <w:rPr>
+          <w:sz w:val="28"/>
+          <w:szCs w:val="28"/>
+        </w:rPr>
+        <w:t xml:space="preserve"> Elle possèdera aussi une charte graphique un logo et un nom.</w:t>
+      </w:r>
+    </w:p>
+    <w:p>
+      <w:pPr>
+        <w:ind w:firstLine="708"/>
+        <w:rPr>
+          <w:sz w:val="28"/>
+          <w:szCs w:val="28"/>
+        </w:rPr>
+      </w:pPr>
+    </w:p>
+    <w:p>
+      <w:pPr>
+        <w:ind w:firstLine="708"/>
+        <w:rPr>
+          <w:sz w:val="28"/>
+          <w:szCs w:val="28"/>
+        </w:rPr>
+      </w:pPr>
+    </w:p>
+    <w:p>
+      <w:pPr>
+        <w:ind w:firstLine="708"/>
+        <w:rPr>
+          <w:sz w:val="28"/>
+          <w:szCs w:val="28"/>
+        </w:rPr>
+      </w:pPr>
+    </w:p>
+    <w:p>
+      <w:pPr>
+        <w:ind w:firstLine="708"/>
+        <w:rPr>
+          <w:sz w:val="28"/>
+          <w:szCs w:val="28"/>
+        </w:rPr>
+      </w:pPr>
+    </w:p>
+    <w:p>
+      <w:pPr>
+        <w:ind w:firstLine="708"/>
+        <w:rPr>
+          <w:sz w:val="28"/>
+          <w:szCs w:val="28"/>
+        </w:rPr>
+      </w:pPr>
+    </w:p>
+    <w:p>
+      <w:pPr>
+        <w:ind w:firstLine="708"/>
+        <w:rPr>
+          <w:sz w:val="28"/>
+          <w:szCs w:val="28"/>
+        </w:rPr>
+      </w:pPr>
+    </w:p>
+    <w:p>
+      <w:pPr>
+        <w:ind w:firstLine="708"/>
+        <w:rPr>
+          <w:sz w:val="28"/>
+          <w:szCs w:val="28"/>
+        </w:rPr>
+      </w:pPr>
+    </w:p>
+    <w:p>
+      <w:pPr>
+        <w:ind w:firstLine="708"/>
+        <w:rPr>
+          <w:sz w:val="28"/>
+          <w:szCs w:val="28"/>
+        </w:rPr>
+      </w:pPr>
+    </w:p>
+    <w:p>
+      <w:pPr>
+        <w:ind w:firstLine="708"/>
+        <w:rPr>
+          <w:sz w:val="28"/>
+          <w:szCs w:val="28"/>
+        </w:rPr>
+      </w:pPr>
+    </w:p>
+    <w:p>
+      <w:pPr>
+        <w:ind w:firstLine="708"/>
+        <w:rPr>
+          <w:sz w:val="28"/>
+          <w:szCs w:val="28"/>
+        </w:rPr>
+      </w:pPr>
+    </w:p>
+    <w:p>
+      <w:pPr>
+        <w:ind w:firstLine="708"/>
+        <w:rPr>
+          <w:sz w:val="28"/>
+          <w:szCs w:val="28"/>
+        </w:rPr>
+      </w:pPr>
+    </w:p>
+    <w:p>
+      <w:pPr>
+        <w:ind w:firstLine="708"/>
+        <w:rPr>
+          <w:sz w:val="28"/>
+          <w:szCs w:val="28"/>
+        </w:rPr>
+      </w:pPr>
+    </w:p>
+    <w:p>
+      <w:pPr>
+        <w:ind w:firstLine="708"/>
+        <w:rPr>
+          <w:sz w:val="28"/>
+          <w:szCs w:val="28"/>
+        </w:rPr>
+      </w:pPr>
+    </w:p>
+    <w:p>
+      <w:pPr>
+        <w:ind w:firstLine="708"/>
+        <w:rPr>
+          <w:sz w:val="28"/>
+          <w:szCs w:val="28"/>
+        </w:rPr>
+      </w:pPr>
+    </w:p>
+    <w:p>
+      <w:pPr>
+        <w:ind w:firstLine="708"/>
+        <w:rPr>
+          <w:sz w:val="28"/>
+          <w:szCs w:val="28"/>
+        </w:rPr>
+      </w:pPr>
+    </w:p>
+    <w:p>
+      <w:pPr>
+        <w:ind w:firstLine="708"/>
+        <w:rPr>
+          <w:sz w:val="28"/>
+          <w:szCs w:val="28"/>
+        </w:rPr>
+      </w:pPr>
+    </w:p>
+    <w:p>
+      <w:pPr>
+        <w:ind w:firstLine="708"/>
+        <w:rPr>
+          <w:sz w:val="28"/>
+          <w:szCs w:val="28"/>
+        </w:rPr>
+      </w:pPr>
+    </w:p>
+    <w:p>
+      <w:pPr>
+        <w:ind w:firstLine="708"/>
+        <w:rPr>
+          <w:sz w:val="28"/>
+          <w:szCs w:val="28"/>
+        </w:rPr>
+      </w:pPr>
+    </w:p>
+    <w:p>
+      <w:pPr>
+        <w:ind w:firstLine="708"/>
+        <w:rPr>
+          <w:rFonts w:cstheme="minorHAnsi"/>
+          <w:sz w:val="48"/>
+          <w:szCs w:val="48"/>
+          <w:u w:val="single"/>
+        </w:rPr>
+      </w:pPr>
+      <w:r>
+        <w:rPr>
+          <w:rFonts w:cstheme="minorHAnsi"/>
+          <w:sz w:val="48"/>
+          <w:szCs w:val="48"/>
+          <w:u w:val="single"/>
+        </w:rPr>
+        <w:t>III./ Pré-requis</w:t>
+      </w:r>
+      <w:r>
+        <w:rPr>
+          <w:rFonts w:cstheme="minorHAnsi"/>
+          <w:sz w:val="48"/>
+          <w:szCs w:val="48"/>
+          <w:u w:val="single"/>
+        </w:rPr>
+        <w:t> :</w:t>
+      </w:r>
+    </w:p>
+    <w:p>
+      <w:pPr>
+        <w:ind w:firstLine="708"/>
+        <w:rPr>
+          <w:rFonts w:cstheme="minorHAnsi"/>
+          <w:sz w:val="48"/>
+          <w:szCs w:val="48"/>
+          <w:u w:val="single"/>
+        </w:rPr>
+      </w:pPr>
+    </w:p>
+    <w:p>
+      <w:pPr>
+        <w:ind w:firstLine="708"/>
+        <w:rPr>
+          <w:rFonts w:cstheme="minorHAnsi"/>
+          <w:sz w:val="48"/>
+          <w:szCs w:val="48"/>
+          <w:u w:val="single"/>
+        </w:rPr>
+      </w:pPr>
+    </w:p>
+    <w:p>
+      <w:pPr>
+        <w:ind w:firstLine="708"/>
+        <w:rPr>
+          <w:rFonts w:cstheme="minorHAnsi"/>
+          <w:sz w:val="28"/>
+          <w:szCs w:val="28"/>
+        </w:rPr>
+      </w:pPr>
+      <w:r>
+        <w:rPr>
+          <w:rFonts w:cstheme="minorHAnsi"/>
+          <w:sz w:val="28"/>
+          <w:szCs w:val="28"/>
+        </w:rPr>
+        <w:t xml:space="preserve">Les prés-requis pour les </w:t>
+      </w:r>
+      <w:r>
+        <w:rPr>
+          <w:rFonts w:cstheme="minorHAnsi"/>
+          <w:sz w:val="28"/>
+          <w:szCs w:val="28"/>
+        </w:rPr>
+        <w:t>connaissance et</w:t>
+      </w:r>
+      <w:r>
+        <w:rPr>
+          <w:rFonts w:cstheme="minorHAnsi"/>
+          <w:sz w:val="28"/>
+          <w:szCs w:val="28"/>
+        </w:rPr>
+        <w:t xml:space="preserve"> compétences </w:t>
+      </w:r>
+      <w:r>
+        <w:rPr>
+          <w:rFonts w:cstheme="minorHAnsi"/>
+          <w:sz w:val="28"/>
+          <w:szCs w:val="28"/>
+        </w:rPr>
+        <w:t xml:space="preserve">: </w:t>
+      </w:r>
+    </w:p>
+    <w:p>
+      <w:pPr>
+        <w:ind w:firstLine="708"/>
+        <w:rPr>
+          <w:rFonts w:cstheme="minorHAnsi"/>
+          <w:sz w:val="28"/>
+          <w:szCs w:val="28"/>
+        </w:rPr>
+      </w:pPr>
+    </w:p>
+    <w:p>
+      <w:pPr>
+        <w:pStyle w:val="Paragraphedeliste"/>
+        <w:numPr>
+          <w:ilvl w:val="0"/>
+          <w:numId w:val="2"/>
+        </w:numPr>
+        <w:rPr>
+          <w:rFonts w:cstheme="minorHAnsi"/>
+          <w:sz w:val="28"/>
+          <w:szCs w:val="28"/>
+        </w:rPr>
+      </w:pPr>
+      <w:r>
+        <w:rPr>
+          <w:rFonts w:cstheme="minorHAnsi"/>
+          <w:sz w:val="28"/>
+          <w:szCs w:val="28"/>
+        </w:rPr>
+        <w:t>Une connaissance Full-stack</w:t>
+      </w:r>
+    </w:p>
+    <w:p>
+      <w:pPr>
+        <w:pStyle w:val="Paragraphedeliste"/>
+        <w:numPr>
+          <w:ilvl w:val="0"/>
+          <w:numId w:val="2"/>
+        </w:numPr>
+        <w:rPr>
+          <w:rFonts w:cstheme="minorHAnsi"/>
+          <w:sz w:val="28"/>
+          <w:szCs w:val="28"/>
+        </w:rPr>
+      </w:pPr>
+      <w:r>
+        <w:rPr>
+          <w:rFonts w:cstheme="minorHAnsi"/>
+          <w:sz w:val="28"/>
+          <w:szCs w:val="28"/>
+        </w:rPr>
+        <w:t xml:space="preserve">La création et l’exploitation d’une ou de plusieurs Bases de données </w:t>
+      </w:r>
+    </w:p>
+    <w:p>
+      <w:pPr>
+        <w:pStyle w:val="Paragraphedeliste"/>
+        <w:numPr>
+          <w:ilvl w:val="0"/>
+          <w:numId w:val="2"/>
+        </w:numPr>
+        <w:rPr>
+          <w:rFonts w:cstheme="minorHAnsi"/>
+          <w:sz w:val="28"/>
+          <w:szCs w:val="28"/>
+        </w:rPr>
+      </w:pPr>
+      <w:r>
+        <w:rPr>
+          <w:rFonts w:cstheme="minorHAnsi"/>
+          <w:sz w:val="28"/>
+          <w:szCs w:val="28"/>
+        </w:rPr>
+        <w:t xml:space="preserve">De la planification des différente </w:t>
+      </w:r>
+      <w:r>
+        <w:rPr>
+          <w:rFonts w:cstheme="minorHAnsi"/>
+          <w:sz w:val="28"/>
+          <w:szCs w:val="28"/>
+        </w:rPr>
+        <w:t>tache (</w:t>
+      </w:r>
+      <w:r>
+        <w:rPr>
+          <w:rFonts w:cstheme="minorHAnsi"/>
+          <w:sz w:val="28"/>
+          <w:szCs w:val="28"/>
+        </w:rPr>
+        <w:t>GPO)</w:t>
+      </w:r>
+    </w:p>
+    <w:p>
+      <w:pPr>
+        <w:pStyle w:val="Paragraphedeliste"/>
+        <w:numPr>
+          <w:ilvl w:val="0"/>
+          <w:numId w:val="2"/>
+        </w:numPr>
+        <w:rPr>
+          <w:rFonts w:cstheme="minorHAnsi"/>
+          <w:sz w:val="28"/>
+          <w:szCs w:val="28"/>
+        </w:rPr>
+      </w:pPr>
+      <w:r>
+        <w:rPr>
+          <w:rFonts w:cstheme="minorHAnsi"/>
+          <w:sz w:val="28"/>
+          <w:szCs w:val="28"/>
+        </w:rPr>
+        <w:t>Des calculs</w:t>
+      </w:r>
+      <w:r>
+        <w:rPr>
+          <w:rFonts w:cstheme="minorHAnsi"/>
+          <w:sz w:val="28"/>
+          <w:szCs w:val="28"/>
+        </w:rPr>
+        <w:t xml:space="preserve"> des différent pour la réalisation du système </w:t>
+      </w:r>
+      <w:r>
+        <w:rPr>
+          <w:rFonts w:cstheme="minorHAnsi"/>
+          <w:sz w:val="28"/>
+          <w:szCs w:val="28"/>
+        </w:rPr>
+        <w:t>de simulation</w:t>
+      </w:r>
+    </w:p>
+    <w:p>
+      <w:pPr>
+        <w:pStyle w:val="Paragraphedeliste"/>
+        <w:numPr>
+          <w:ilvl w:val="0"/>
+          <w:numId w:val="2"/>
+        </w:numPr>
+        <w:rPr>
+          <w:rFonts w:cstheme="minorHAnsi"/>
+          <w:sz w:val="28"/>
+          <w:szCs w:val="28"/>
+        </w:rPr>
+      </w:pPr>
+      <w:r>
+        <w:rPr>
+          <w:rFonts w:cstheme="minorHAnsi"/>
+          <w:sz w:val="28"/>
+          <w:szCs w:val="28"/>
+        </w:rPr>
+        <w:t>Graphique pour la réalisation de la chartre graphique et de son logo</w:t>
+      </w:r>
+    </w:p>
+    <w:p>
+      <w:pPr>
+        <w:pStyle w:val="Paragraphedeliste"/>
+        <w:numPr>
+          <w:ilvl w:val="0"/>
+          <w:numId w:val="2"/>
+        </w:numPr>
+        <w:rPr>
+          <w:rFonts w:cstheme="minorHAnsi"/>
+          <w:sz w:val="28"/>
+          <w:szCs w:val="28"/>
+        </w:rPr>
+      </w:pPr>
+      <w:r>
+        <w:rPr>
+          <w:rFonts w:cstheme="minorHAnsi"/>
+          <w:sz w:val="28"/>
+          <w:szCs w:val="28"/>
+        </w:rPr>
+        <w:t>Connaissances réseaux dans la mise en place du serveur (Gestion d’IP)</w:t>
+      </w:r>
+    </w:p>
+    <w:p>
+      <w:pPr>
+        <w:pStyle w:val="Paragraphedeliste"/>
+        <w:numPr>
+          <w:ilvl w:val="0"/>
+          <w:numId w:val="2"/>
+        </w:numPr>
+        <w:rPr>
+          <w:rFonts w:cstheme="minorHAnsi"/>
+          <w:sz w:val="28"/>
+          <w:szCs w:val="28"/>
+        </w:rPr>
+      </w:pPr>
+      <w:r>
+        <w:rPr>
+          <w:rFonts w:cstheme="minorHAnsi"/>
+          <w:sz w:val="28"/>
+          <w:szCs w:val="28"/>
+        </w:rPr>
+        <w:t xml:space="preserve">Connaissances </w:t>
+      </w:r>
+      <w:r>
+        <w:rPr>
+          <w:rFonts w:cstheme="minorHAnsi"/>
+          <w:sz w:val="28"/>
+          <w:szCs w:val="28"/>
+        </w:rPr>
+        <w:t>système</w:t>
+      </w:r>
+      <w:r>
+        <w:rPr>
+          <w:rFonts w:cstheme="minorHAnsi"/>
+          <w:sz w:val="28"/>
+          <w:szCs w:val="28"/>
+        </w:rPr>
+        <w:t xml:space="preserve"> dans la mise en place du serveur (Gestion </w:t>
+      </w:r>
+      <w:r>
+        <w:rPr>
+          <w:rFonts w:cstheme="minorHAnsi"/>
+          <w:sz w:val="28"/>
+          <w:szCs w:val="28"/>
+        </w:rPr>
+        <w:t>des droits,)</w:t>
+      </w:r>
+    </w:p>
+    <w:p>
+      <w:pPr>
+        <w:pStyle w:val="Paragraphedeliste"/>
+        <w:ind w:left="1773"/>
+        <w:rPr>
+          <w:rFonts w:cstheme="minorHAnsi"/>
+          <w:sz w:val="28"/>
+          <w:szCs w:val="28"/>
+        </w:rPr>
+      </w:pPr>
+    </w:p>
+    <w:p>
+      <w:pPr>
+        <w:ind w:left="708"/>
+        <w:rPr>
+          <w:rFonts w:cstheme="minorHAnsi"/>
+          <w:sz w:val="28"/>
+          <w:szCs w:val="28"/>
+        </w:rPr>
+      </w:pPr>
+    </w:p>
+    <w:p>
+      <w:pPr>
+        <w:ind w:left="708"/>
+        <w:rPr>
+          <w:rFonts w:cstheme="minorHAnsi"/>
+          <w:sz w:val="28"/>
+          <w:szCs w:val="28"/>
+        </w:rPr>
+      </w:pPr>
+      <w:r>
+        <w:rPr>
+          <w:rFonts w:cstheme="minorHAnsi"/>
+          <w:sz w:val="28"/>
+          <w:szCs w:val="28"/>
+        </w:rPr>
+        <w:t>Les prés-requis matérielles et logicielles :</w:t>
+      </w:r>
+    </w:p>
+    <w:p>
+      <w:pPr>
+        <w:ind w:left="708"/>
+        <w:rPr>
+          <w:rFonts w:cstheme="minorHAnsi"/>
+          <w:sz w:val="28"/>
+          <w:szCs w:val="28"/>
+        </w:rPr>
+      </w:pPr>
+    </w:p>
+    <w:p>
+      <w:pPr>
+        <w:pStyle w:val="Paragraphedeliste"/>
+        <w:numPr>
+          <w:ilvl w:val="0"/>
+          <w:numId w:val="2"/>
+        </w:numPr>
+        <w:rPr>
+          <w:rFonts w:cstheme="minorHAnsi"/>
+          <w:sz w:val="28"/>
+          <w:szCs w:val="28"/>
+        </w:rPr>
+      </w:pPr>
+      <w:r>
+        <w:rPr>
+          <w:rFonts w:cstheme="minorHAnsi"/>
+          <w:sz w:val="28"/>
+          <w:szCs w:val="28"/>
+        </w:rPr>
+        <w:t xml:space="preserve"> </w:t>
+      </w:r>
+      <w:r>
+        <w:rPr>
+          <w:rFonts w:cstheme="minorHAnsi"/>
+          <w:sz w:val="28"/>
+          <w:szCs w:val="28"/>
+        </w:rPr>
+        <w:t xml:space="preserve">IDE web Full – Stack </w:t>
+      </w:r>
+      <w:r>
+        <w:rPr>
+          <w:rFonts w:cstheme="minorHAnsi"/>
+          <w:sz w:val="28"/>
+          <w:szCs w:val="28"/>
+        </w:rPr>
+        <w:t>(PHP</w:t>
+      </w:r>
+      <w:r>
+        <w:rPr>
+          <w:rFonts w:cstheme="minorHAnsi"/>
+          <w:sz w:val="28"/>
+          <w:szCs w:val="28"/>
+        </w:rPr>
+        <w:t xml:space="preserve"> Storm)</w:t>
+      </w:r>
+    </w:p>
+    <w:p>
+      <w:pPr>
+        <w:pStyle w:val="Paragraphedeliste"/>
+        <w:numPr>
+          <w:ilvl w:val="0"/>
+          <w:numId w:val="2"/>
+        </w:numPr>
+        <w:rPr>
+          <w:rFonts w:cstheme="minorHAnsi"/>
+          <w:sz w:val="28"/>
+          <w:szCs w:val="28"/>
+        </w:rPr>
+      </w:pPr>
+      <w:r>
+        <w:rPr>
+          <w:rFonts w:cstheme="minorHAnsi"/>
+          <w:sz w:val="28"/>
+          <w:szCs w:val="28"/>
+        </w:rPr>
+        <w:t xml:space="preserve">Un ordinateur sous Windows – MacOs possédant logiciel et </w:t>
+      </w:r>
+      <w:r>
+        <w:rPr>
+          <w:rFonts w:cstheme="minorHAnsi"/>
+          <w:sz w:val="28"/>
+          <w:szCs w:val="28"/>
+        </w:rPr>
+        <w:t>une machine virtuelle</w:t>
+      </w:r>
+      <w:r>
+        <w:rPr>
+          <w:rFonts w:cstheme="minorHAnsi"/>
+          <w:sz w:val="28"/>
+          <w:szCs w:val="28"/>
+        </w:rPr>
+        <w:t xml:space="preserve"> avec un linux de famille Debian pour la configuration et les test </w:t>
+      </w:r>
+      <w:r>
+        <w:rPr>
+          <w:rFonts w:cstheme="minorHAnsi"/>
+          <w:sz w:val="28"/>
+          <w:szCs w:val="28"/>
+        </w:rPr>
+        <w:t>(4</w:t>
+      </w:r>
+      <w:r>
+        <w:rPr>
+          <w:rFonts w:cstheme="minorHAnsi"/>
+          <w:sz w:val="28"/>
+          <w:szCs w:val="28"/>
+        </w:rPr>
+        <w:t>Go de ram, 16Go de mémoire)</w:t>
+      </w:r>
+    </w:p>
+    <w:p>
+      <w:pPr>
+        <w:pStyle w:val="Paragraphedeliste"/>
+        <w:numPr>
+          <w:ilvl w:val="0"/>
+          <w:numId w:val="2"/>
+        </w:numPr>
+        <w:rPr>
+          <w:rFonts w:cstheme="minorHAnsi"/>
+          <w:sz w:val="28"/>
+          <w:szCs w:val="28"/>
+        </w:rPr>
+      </w:pPr>
+      <w:r>
+        <w:rPr>
+          <w:rFonts w:cstheme="minorHAnsi"/>
+          <w:sz w:val="28"/>
+          <w:szCs w:val="28"/>
+        </w:rPr>
+        <w:t>Un Raspberry PI</w:t>
+      </w:r>
+      <w:r>
+        <w:rPr>
+          <w:rFonts w:cstheme="minorHAnsi"/>
+          <w:sz w:val="28"/>
+          <w:szCs w:val="28"/>
+        </w:rPr>
+        <w:t xml:space="preserve"> 4 (Hébergement Serveur)</w:t>
+      </w:r>
+    </w:p>
+    <w:p>
+      <w:pPr>
+        <w:pStyle w:val="Paragraphedeliste"/>
+        <w:numPr>
+          <w:ilvl w:val="0"/>
+          <w:numId w:val="2"/>
+        </w:numPr>
+        <w:rPr>
+          <w:rFonts w:cstheme="minorHAnsi"/>
+          <w:sz w:val="28"/>
+          <w:szCs w:val="28"/>
+        </w:rPr>
+      </w:pPr>
+      <w:r>
+        <w:rPr>
+          <w:rFonts w:cstheme="minorHAnsi"/>
+          <w:sz w:val="28"/>
+          <w:szCs w:val="28"/>
+        </w:rPr>
+        <w:t>Maria DB (SGB)</w:t>
+      </w:r>
+    </w:p>
+    <w:p>
+      <w:pPr>
+        <w:pStyle w:val="Paragraphedeliste"/>
+        <w:numPr>
+          <w:ilvl w:val="0"/>
+          <w:numId w:val="2"/>
+        </w:numPr>
+        <w:rPr>
+          <w:rFonts w:cstheme="minorHAnsi"/>
+          <w:sz w:val="28"/>
+          <w:szCs w:val="28"/>
+        </w:rPr>
+      </w:pPr>
+      <w:r>
+        <w:rPr>
+          <w:rFonts w:cstheme="minorHAnsi"/>
+          <w:sz w:val="28"/>
+          <w:szCs w:val="28"/>
+        </w:rPr>
+        <w:t xml:space="preserve">Word </w:t>
+      </w:r>
+      <w:r>
+        <w:rPr>
+          <w:rFonts w:cstheme="minorHAnsi"/>
+          <w:sz w:val="28"/>
+          <w:szCs w:val="28"/>
+        </w:rPr>
+        <w:t>(Réalisation</w:t>
+      </w:r>
+      <w:r>
+        <w:rPr>
+          <w:rFonts w:cstheme="minorHAnsi"/>
+          <w:sz w:val="28"/>
+          <w:szCs w:val="28"/>
+        </w:rPr>
+        <w:t xml:space="preserve"> </w:t>
+      </w:r>
+      <w:r>
+        <w:rPr>
+          <w:rFonts w:cstheme="minorHAnsi"/>
+          <w:sz w:val="28"/>
+          <w:szCs w:val="28"/>
+        </w:rPr>
+        <w:t>des documents</w:t>
+      </w:r>
+      <w:r>
+        <w:rPr>
+          <w:rFonts w:cstheme="minorHAnsi"/>
+          <w:sz w:val="28"/>
+          <w:szCs w:val="28"/>
+        </w:rPr>
+        <w:t xml:space="preserve"> lier au projet)</w:t>
+      </w:r>
+    </w:p>
+    <w:p>
+      <w:pPr>
+        <w:pStyle w:val="Paragraphedeliste"/>
+        <w:numPr>
+          <w:ilvl w:val="0"/>
+          <w:numId w:val="2"/>
+        </w:numPr>
+        <w:rPr>
+          <w:rFonts w:cstheme="minorHAnsi"/>
+          <w:sz w:val="28"/>
+          <w:szCs w:val="28"/>
+        </w:rPr>
+      </w:pPr>
+      <w:r>
+        <w:rPr>
+          <w:rFonts w:cstheme="minorHAnsi"/>
+          <w:sz w:val="28"/>
+          <w:szCs w:val="28"/>
+        </w:rPr>
+        <w:t xml:space="preserve">UML </w:t>
+      </w:r>
+      <w:r>
+        <w:rPr>
+          <w:rFonts w:cstheme="minorHAnsi"/>
+          <w:sz w:val="28"/>
+          <w:szCs w:val="28"/>
+        </w:rPr>
+        <w:t>(Réalisation</w:t>
+      </w:r>
+      <w:r>
+        <w:rPr>
+          <w:rFonts w:cstheme="minorHAnsi"/>
+          <w:sz w:val="28"/>
+          <w:szCs w:val="28"/>
+        </w:rPr>
+        <w:t xml:space="preserve"> du diagramme des classes)</w:t>
+      </w:r>
+    </w:p>
+    <w:p>
+      <w:pPr>
+        <w:pStyle w:val="Paragraphedeliste"/>
+        <w:numPr>
+          <w:ilvl w:val="0"/>
+          <w:numId w:val="2"/>
+        </w:numPr>
+        <w:rPr>
+          <w:rFonts w:cstheme="minorHAnsi"/>
+          <w:sz w:val="28"/>
+          <w:szCs w:val="28"/>
+        </w:rPr>
+      </w:pPr>
+      <w:r>
+        <w:rPr>
+          <w:rFonts w:cstheme="minorHAnsi"/>
+          <w:sz w:val="28"/>
+          <w:szCs w:val="28"/>
+        </w:rPr>
+        <w:t>Trello (</w:t>
+      </w:r>
+      <w:r>
+        <w:rPr>
+          <w:rFonts w:cstheme="minorHAnsi"/>
+          <w:sz w:val="28"/>
+          <w:szCs w:val="28"/>
+        </w:rPr>
+        <w:t>GPO,</w:t>
+      </w:r>
+      <w:r>
+        <w:rPr>
+          <w:rFonts w:cstheme="minorHAnsi"/>
+          <w:sz w:val="28"/>
+          <w:szCs w:val="28"/>
+        </w:rPr>
+        <w:t xml:space="preserve"> Mise en place des taches et </w:t>
+      </w:r>
+      <w:r>
+        <w:rPr>
+          <w:rFonts w:cstheme="minorHAnsi"/>
+          <w:sz w:val="28"/>
+          <w:szCs w:val="28"/>
+        </w:rPr>
+        <w:t>la planification</w:t>
+      </w:r>
+      <w:r>
+        <w:rPr>
+          <w:rFonts w:cstheme="minorHAnsi"/>
+          <w:sz w:val="28"/>
+          <w:szCs w:val="28"/>
+        </w:rPr>
+        <w:t xml:space="preserve"> à des fin de réalisation) </w:t>
+      </w:r>
+    </w:p>
+    <w:p>
+      <w:pPr>
+        <w:rPr>
+          <w:rFonts w:cstheme="minorHAnsi"/>
+          <w:sz w:val="28"/>
+          <w:szCs w:val="28"/>
+        </w:rPr>
+      </w:pPr>
+    </w:p>
+    <w:p>
+      <w:pPr>
+        <w:rPr>
+          <w:rFonts w:cstheme="minorHAnsi"/>
+          <w:sz w:val="28"/>
+          <w:szCs w:val="28"/>
+        </w:rPr>
+      </w:pPr>
+    </w:p>
+    <w:p>
+      <w:pPr>
+        <w:rPr>
+          <w:rFonts w:cstheme="minorHAnsi"/>
+          <w:sz w:val="28"/>
+          <w:szCs w:val="28"/>
+        </w:rPr>
+      </w:pPr>
+    </w:p>
+    <w:p>
+      <w:pPr>
+        <w:rPr>
+          <w:rFonts w:cstheme="minorHAnsi"/>
+          <w:sz w:val="28"/>
+          <w:szCs w:val="28"/>
+        </w:rPr>
+      </w:pPr>
+    </w:p>
+    <w:p>
+      <w:pPr>
+        <w:rPr>
+          <w:rFonts w:cstheme="minorHAnsi"/>
+          <w:sz w:val="28"/>
+          <w:szCs w:val="28"/>
+        </w:rPr>
+      </w:pPr>
+    </w:p>
+    <w:p>
+      <w:pPr>
+        <w:ind w:firstLine="708"/>
+      </w:pPr>
+    </w:p>
+    <w:p>
+      <w:pPr>
+        <w:ind w:firstLine="708"/>
+      </w:pPr>
+    </w:p>
+    <w:p>
+      <w:pPr>
+        <w:ind w:firstLine="708"/>
+        <w:rPr>
+          <w:rFonts w:cstheme="minorHAnsi"/>
+          <w:sz w:val="48"/>
+          <w:szCs w:val="48"/>
+          <w:u w:val="single"/>
+        </w:rPr>
+      </w:pPr>
+      <w:r>
+        <w:rPr>
+          <w:rFonts w:cstheme="minorHAnsi"/>
+          <w:sz w:val="48"/>
+          <w:szCs w:val="48"/>
+          <w:u w:val="single"/>
+        </w:rPr>
+        <w:t>IV./ Priorités</w:t>
+      </w:r>
+      <w:r>
+        <w:rPr>
+          <w:rFonts w:cstheme="minorHAnsi"/>
+          <w:sz w:val="48"/>
+          <w:szCs w:val="48"/>
+          <w:u w:val="single"/>
+        </w:rPr>
+        <w:t> :</w:t>
+      </w:r>
+    </w:p>
+    <w:p>
+      <w:pPr>
+        <w:ind w:firstLine="708"/>
+        <w:rPr>
+          <w:rFonts w:cstheme="minorHAnsi"/>
+          <w:sz w:val="48"/>
+          <w:szCs w:val="48"/>
+          <w:u w:val="single"/>
+        </w:rPr>
+      </w:pPr>
+    </w:p>
+    <w:p>
+      <w:pPr>
+        <w:ind w:firstLine="708"/>
+        <w:rPr>
+          <w:sz w:val="28"/>
+          <w:szCs w:val="28"/>
+        </w:rPr>
+      </w:pPr>
+      <w:r>
+        <w:rPr>
+          <w:rFonts w:cstheme="minorHAnsi"/>
+          <w:sz w:val="28"/>
+          <w:szCs w:val="28"/>
+        </w:rPr>
+        <w:t xml:space="preserve">Pour le moment </w:t>
+      </w:r>
+      <w:r>
+        <w:rPr>
+          <w:rFonts w:cstheme="minorHAnsi"/>
+          <w:sz w:val="28"/>
+          <w:szCs w:val="28"/>
+        </w:rPr>
+        <w:t>aucune priorité</w:t>
+      </w:r>
+      <w:r>
+        <w:rPr>
+          <w:rFonts w:cstheme="minorHAnsi"/>
+          <w:sz w:val="28"/>
+          <w:szCs w:val="28"/>
+        </w:rPr>
+        <w:t xml:space="preserve"> n’a été émise. </w:t>
+      </w:r>
     </w:p>
     <w:sectPr>
       <w:pgSz w:w="11906" w:h="16838"/>
@@ -768,9 +2290,198 @@
 </w:document>
 </file>
 
+<file path=word/endnotes.xml><?xml version="1.0" encoding="utf-8"?>
+<w:endnotes xmlns:wpc="http://schemas.microsoft.com/office/word/2010/wordprocessingCanvas" xmlns:cx="http://schemas.microsoft.com/office/drawing/2014/chartex" xmlns:cx1="http://schemas.microsoft.com/office/drawing/2015/9/8/chartex" xmlns:cx2="http://schemas.microsoft.com/office/drawing/2015/10/21/chartex" xmlns:cx3="http://schemas.microsoft.com/office/drawing/2016/5/9/chartex" xmlns:cx4="http://schemas.microsoft.com/office/drawing/2016/5/10/chartex" xmlns:cx5="http://schemas.microsoft.com/office/drawing/2016/5/11/chartex" xmlns:cx6="http://schemas.microsoft.com/office/drawing/2016/5/12/chartex" xmlns:cx7="http://schemas.microsoft.com/office/drawing/2016/5/13/chartex" xmlns:cx8="http://schemas.microsoft.com/office/drawing/2016/5/14/chartex" xmlns:mc="http://schemas.openxmlformats.org/markup-compatibility/2006" xmlns:aink="http://schemas.microsoft.com/office/drawing/2016/ink" xmlns:am3d="http://schemas.microsoft.com/office/drawing/2017/model3d" xmlns:o="urn:schemas-microsoft-com:office:office" xmlns:oel="http://schemas.microsoft.com/office/2019/extlst" xmlns:r="http://schemas.openxmlformats.org/officeDocument/2006/relationships" xmlns:m="http://schemas.openxmlformats.org/officeDocument/2006/math" xmlns:v="urn:schemas-microsoft-com:vml" xmlns:wp14="http://schemas.microsoft.com/office/word/2010/wordprocessingDrawing" xmlns:wp="http://schemas.openxmlformats.org/drawingml/2006/wordprocessingDrawing" xmlns:w10="urn:schemas-microsoft-com:office:word" xmlns:w="http://schemas.openxmlformats.org/wordprocessingml/2006/main" xmlns:w14="http://schemas.microsoft.com/office/word/2010/wordml" xmlns:w15="http://schemas.microsoft.com/office/word/2012/wordml" xmlns:w16cex="http://schemas.microsoft.com/office/word/2018/wordml/cex" xmlns:w16cid="http://schemas.microsoft.com/office/word/2016/wordml/cid" xmlns:w16="http://schemas.microsoft.com/office/word/2018/wordml" xmlns:w16sdtdh="http://schemas.microsoft.com/office/word/2020/wordml/sdtdatahash" xmlns:w16se="http://schemas.microsoft.com/office/word/2015/wordml/symex" xmlns:wpg="http://schemas.microsoft.com/office/word/2010/wordprocessingGroup" xmlns:wpi="http://schemas.microsoft.com/office/word/2010/wordprocessingInk" xmlns:wne="http://schemas.microsoft.com/office/word/2006/wordml" xmlns:wps="http://schemas.microsoft.com/office/word/2010/wordprocessingShape" mc:Ignorable="w14 w15 w16se w16cid w16 w16cex w16sdtdh wp14">
+  <w:endnote w:type="separator" w:id="-1">
+    <w:p>
+      <w:r>
+        <w:separator/>
+      </w:r>
+    </w:p>
+  </w:endnote>
+  <w:endnote w:type="continuationSeparator" w:id="0">
+    <w:p>
+      <w:r>
+        <w:continuationSeparator/>
+      </w:r>
+    </w:p>
+  </w:endnote>
+</w:endnotes>
+</file>
+
+<file path=word/footnotes.xml><?xml version="1.0" encoding="utf-8"?>
+<w:footnotes xmlns:wpc="http://schemas.microsoft.com/office/word/2010/wordprocessingCanvas" xmlns:cx="http://schemas.microsoft.com/office/drawing/2014/chartex" xmlns:cx1="http://schemas.microsoft.com/office/drawing/2015/9/8/chartex" xmlns:cx2="http://schemas.microsoft.com/office/drawing/2015/10/21/chartex" xmlns:cx3="http://schemas.microsoft.com/office/drawing/2016/5/9/chartex" xmlns:cx4="http://schemas.microsoft.com/office/drawing/2016/5/10/chartex" xmlns:cx5="http://schemas.microsoft.com/office/drawing/2016/5/11/chartex" xmlns:cx6="http://schemas.microsoft.com/office/drawing/2016/5/12/chartex" xmlns:cx7="http://schemas.microsoft.com/office/drawing/2016/5/13/chartex" xmlns:cx8="http://schemas.microsoft.com/office/drawing/2016/5/14/chartex" xmlns:mc="http://schemas.openxmlformats.org/markup-compatibility/2006" xmlns:aink="http://schemas.microsoft.com/office/drawing/2016/ink" xmlns:am3d="http://schemas.microsoft.com/office/drawing/2017/model3d" xmlns:o="urn:schemas-microsoft-com:office:office" xmlns:oel="http://schemas.microsoft.com/office/2019/extlst" xmlns:r="http://schemas.openxmlformats.org/officeDocument/2006/relationships" xmlns:m="http://schemas.openxmlformats.org/officeDocument/2006/math" xmlns:v="urn:schemas-microsoft-com:vml" xmlns:wp14="http://schemas.microsoft.com/office/word/2010/wordprocessingDrawing" xmlns:wp="http://schemas.openxmlformats.org/drawingml/2006/wordprocessingDrawing" xmlns:w10="urn:schemas-microsoft-com:office:word" xmlns:w="http://schemas.openxmlformats.org/wordprocessingml/2006/main" xmlns:w14="http://schemas.microsoft.com/office/word/2010/wordml" xmlns:w15="http://schemas.microsoft.com/office/word/2012/wordml" xmlns:w16cex="http://schemas.microsoft.com/office/word/2018/wordml/cex" xmlns:w16cid="http://schemas.microsoft.com/office/word/2016/wordml/cid" xmlns:w16="http://schemas.microsoft.com/office/word/2018/wordml" xmlns:w16sdtdh="http://schemas.microsoft.com/office/word/2020/wordml/sdtdatahash" xmlns:w16se="http://schemas.microsoft.com/office/word/2015/wordml/symex" xmlns:wpg="http://schemas.microsoft.com/office/word/2010/wordprocessingGroup" xmlns:wpi="http://schemas.microsoft.com/office/word/2010/wordprocessingInk" xmlns:wne="http://schemas.microsoft.com/office/word/2006/wordml" xmlns:wps="http://schemas.microsoft.com/office/word/2010/wordprocessingShape" mc:Ignorable="w14 w15 w16se w16cid w16 w16cex w16sdtdh wp14">
+  <w:footnote w:type="separator" w:id="-1">
+    <w:p>
+      <w:r>
+        <w:separator/>
+      </w:r>
+    </w:p>
+  </w:footnote>
+  <w:footnote w:type="continuationSeparator" w:id="0">
+    <w:p>
+      <w:r>
+        <w:continuationSeparator/>
+      </w:r>
+    </w:p>
+  </w:footnote>
+  <w:footnote w:id="1">
+    <w:p>
+      <w:pPr>
+        <w:pStyle w:val="Notedebasdepage"/>
+      </w:pPr>
+      <w:r>
+        <w:rPr>
+          <w:rStyle w:val="Appelnotedebasdep"/>
+        </w:rPr>
+        <w:footnoteRef/>
+      </w:r>
+      <w:r>
+        <w:t xml:space="preserve"> </w:t>
+      </w:r>
+      <w:r>
+        <w:t>https://gitlab.com/but-info/sae3-01-dev-d-apli/-/tree/main/documentation/rapport</w:t>
+      </w:r>
+    </w:p>
+  </w:footnote>
+  <w:footnote w:id="2">
+    <w:p>
+      <w:pPr>
+        <w:pStyle w:val="Notedebasdepage"/>
+      </w:pPr>
+      <w:r>
+        <w:rPr>
+          <w:rStyle w:val="Appelnotedebasdep"/>
+        </w:rPr>
+        <w:footnoteRef/>
+      </w:r>
+      <w:r>
+        <w:t xml:space="preserve"> </w:t>
+      </w:r>
+      <w:r>
+        <w:t>https://gitlab.com/but-info/sae3-01-dev-d-apli/-/tree/main/documentation/recueil%20des%20besoin</w:t>
+      </w:r>
+    </w:p>
+  </w:footnote>
+</w:footnotes>
+</file>
+
 <file path=word/numbering.xml><?xml version="1.0" encoding="utf-8"?>
 <w:numbering xmlns:wpc="http://schemas.microsoft.com/office/word/2010/wordprocessingCanvas" xmlns:cx="http://schemas.microsoft.com/office/drawing/2014/chartex" xmlns:cx1="http://schemas.microsoft.com/office/drawing/2015/9/8/chartex" xmlns:cx2="http://schemas.microsoft.com/office/drawing/2015/10/21/chartex" xmlns:cx3="http://schemas.microsoft.com/office/drawing/2016/5/9/chartex" xmlns:cx4="http://schemas.microsoft.com/office/drawing/2016/5/10/chartex" xmlns:cx5="http://schemas.microsoft.com/office/drawing/2016/5/11/chartex" xmlns:cx6="http://schemas.microsoft.com/office/drawing/2016/5/12/chartex" xmlns:cx7="http://schemas.microsoft.com/office/drawing/2016/5/13/chartex" xmlns:cx8="http://schemas.microsoft.com/office/drawing/2016/5/14/chartex" xmlns:mc="http://schemas.openxmlformats.org/markup-compatibility/2006" xmlns:aink="http://schemas.microsoft.com/office/drawing/2016/ink" xmlns:am3d="http://schemas.microsoft.com/office/drawing/2017/model3d" xmlns:o="urn:schemas-microsoft-com:office:office" xmlns:oel="http://schemas.microsoft.com/office/2019/extlst" xmlns:r="http://schemas.openxmlformats.org/officeDocument/2006/relationships" xmlns:m="http://schemas.openxmlformats.org/officeDocument/2006/math" xmlns:v="urn:schemas-microsoft-com:vml" xmlns:wp14="http://schemas.microsoft.com/office/word/2010/wordprocessingDrawing" xmlns:wp="http://schemas.openxmlformats.org/drawingml/2006/wordprocessingDrawing" xmlns:w10="urn:schemas-microsoft-com:office:word" xmlns:w="http://schemas.openxmlformats.org/wordprocessingml/2006/main" xmlns:w14="http://schemas.microsoft.com/office/word/2010/wordml" xmlns:w15="http://schemas.microsoft.com/office/word/2012/wordml" xmlns:w16cex="http://schemas.microsoft.com/office/word/2018/wordml/cex" xmlns:w16cid="http://schemas.microsoft.com/office/word/2016/wordml/cid" xmlns:w16="http://schemas.microsoft.com/office/word/2018/wordml" xmlns:w16sdtdh="http://schemas.microsoft.com/office/word/2020/wordml/sdtdatahash" xmlns:w16se="http://schemas.microsoft.com/office/word/2015/wordml/symex" xmlns:wpg="http://schemas.microsoft.com/office/word/2010/wordprocessingGroup" xmlns:wpi="http://schemas.microsoft.com/office/word/2010/wordprocessingInk" xmlns:wne="http://schemas.microsoft.com/office/word/2006/wordml" xmlns:wps="http://schemas.microsoft.com/office/word/2010/wordprocessingShape" mc:Ignorable="w14 w15 w16se w16cid w16 w16cex w16sdtdh wp14">
   <w:abstractNum w:abstractNumId="0" w15:restartNumberingAfterBreak="0">
+    <w:nsid w:val="3F915D2A"/>
+    <w:multiLevelType w:val="hybridMultilevel"/>
+    <w:tmpl w:val="6CDA5822"/>
+    <w:lvl w:ilvl="0" w:tplc="258019E2">
+      <w:start w:val="3"/>
+      <w:numFmt w:val="bullet"/>
+      <w:lvlText w:val="-"/>
+      <w:lvlJc w:val="left"/>
+      <w:pPr>
+        <w:ind w:left="1773" w:hanging="360"/>
+      </w:pPr>
+      <w:rPr>
+        <w:rFonts w:ascii="Calibri" w:eastAsiaTheme="minorHAnsi" w:hAnsi="Calibri" w:cs="Calibri" w:hint="default"/>
+      </w:rPr>
+    </w:lvl>
+    <w:lvl w:ilvl="1" w:tplc="040C0003" w:tentative="1">
+      <w:start w:val="1"/>
+      <w:numFmt w:val="bullet"/>
+      <w:lvlText w:val="o"/>
+      <w:lvlJc w:val="left"/>
+      <w:pPr>
+        <w:ind w:left="2493" w:hanging="360"/>
+      </w:pPr>
+      <w:rPr>
+        <w:rFonts w:ascii="Courier New" w:hAnsi="Courier New" w:cs="Courier New" w:hint="default"/>
+      </w:rPr>
+    </w:lvl>
+    <w:lvl w:ilvl="2" w:tplc="040C0005" w:tentative="1">
+      <w:start w:val="1"/>
+      <w:numFmt w:val="bullet"/>
+      <w:lvlText w:val=""/>
+      <w:lvlJc w:val="left"/>
+      <w:pPr>
+        <w:ind w:left="3213" w:hanging="360"/>
+      </w:pPr>
+      <w:rPr>
+        <w:rFonts w:ascii="Wingdings" w:hAnsi="Wingdings" w:hint="default"/>
+      </w:rPr>
+    </w:lvl>
+    <w:lvl w:ilvl="3" w:tplc="040C0001" w:tentative="1">
+      <w:start w:val="1"/>
+      <w:numFmt w:val="bullet"/>
+      <w:lvlText w:val=""/>
+      <w:lvlJc w:val="left"/>
+      <w:pPr>
+        <w:ind w:left="3933" w:hanging="360"/>
+      </w:pPr>
+      <w:rPr>
+        <w:rFonts w:ascii="Symbol" w:hAnsi="Symbol" w:hint="default"/>
+      </w:rPr>
+    </w:lvl>
+    <w:lvl w:ilvl="4" w:tplc="040C0003" w:tentative="1">
+      <w:start w:val="1"/>
+      <w:numFmt w:val="bullet"/>
+      <w:lvlText w:val="o"/>
+      <w:lvlJc w:val="left"/>
+      <w:pPr>
+        <w:ind w:left="4653" w:hanging="360"/>
+      </w:pPr>
+      <w:rPr>
+        <w:rFonts w:ascii="Courier New" w:hAnsi="Courier New" w:cs="Courier New" w:hint="default"/>
+      </w:rPr>
+    </w:lvl>
+    <w:lvl w:ilvl="5" w:tplc="040C0005" w:tentative="1">
+      <w:start w:val="1"/>
+      <w:numFmt w:val="bullet"/>
+      <w:lvlText w:val=""/>
+      <w:lvlJc w:val="left"/>
+      <w:pPr>
+        <w:ind w:left="5373" w:hanging="360"/>
+      </w:pPr>
+      <w:rPr>
+        <w:rFonts w:ascii="Wingdings" w:hAnsi="Wingdings" w:hint="default"/>
+      </w:rPr>
+    </w:lvl>
+    <w:lvl w:ilvl="6" w:tplc="040C0001" w:tentative="1">
+      <w:start w:val="1"/>
+      <w:numFmt w:val="bullet"/>
+      <w:lvlText w:val=""/>
+      <w:lvlJc w:val="left"/>
+      <w:pPr>
+        <w:ind w:left="6093" w:hanging="360"/>
+      </w:pPr>
+      <w:rPr>
+        <w:rFonts w:ascii="Symbol" w:hAnsi="Symbol" w:hint="default"/>
+      </w:rPr>
+    </w:lvl>
+    <w:lvl w:ilvl="7" w:tplc="040C0003" w:tentative="1">
+      <w:start w:val="1"/>
+      <w:numFmt w:val="bullet"/>
+      <w:lvlText w:val="o"/>
+      <w:lvlJc w:val="left"/>
+      <w:pPr>
+        <w:ind w:left="6813" w:hanging="360"/>
+      </w:pPr>
+      <w:rPr>
+        <w:rFonts w:ascii="Courier New" w:hAnsi="Courier New" w:cs="Courier New" w:hint="default"/>
+      </w:rPr>
+    </w:lvl>
+    <w:lvl w:ilvl="8" w:tplc="040C0005" w:tentative="1">
+      <w:start w:val="1"/>
+      <w:numFmt w:val="bullet"/>
+      <w:lvlText w:val=""/>
+      <w:lvlJc w:val="left"/>
+      <w:pPr>
+        <w:ind w:left="7533" w:hanging="360"/>
+      </w:pPr>
+      <w:rPr>
+        <w:rFonts w:ascii="Wingdings" w:hAnsi="Wingdings" w:hint="default"/>
+      </w:rPr>
+    </w:lvl>
+  </w:abstractNum>
+  <w:abstractNum w:abstractNumId="1" w15:restartNumberingAfterBreak="0">
     <w:nsid w:val="642E72EA"/>
     <w:multiLevelType w:val="multilevel"/>
     <w:tmpl w:val="B50C2AA2"/>
@@ -884,6 +2595,9 @@
     </w:lvl>
   </w:abstractNum>
   <w:num w:numId="1" w16cid:durableId="12347483">
+    <w:abstractNumId w:val="1"/>
+  </w:num>
+  <w:num w:numId="2" w16cid:durableId="722338799">
     <w:abstractNumId w:val="0"/>
   </w:num>
 </w:numbering>
@@ -1338,6 +3052,42 @@
       <w:contextualSpacing/>
     </w:pPr>
   </w:style>
+  <w:style w:type="paragraph" w:styleId="Notedebasdepage">
+    <w:name w:val="footnote text"/>
+    <w:basedOn w:val="Normal"/>
+    <w:link w:val="NotedebasdepageCar"/>
+    <w:uiPriority w:val="99"/>
+    <w:semiHidden/>
+    <w:unhideWhenUsed/>
+    <w:rsid w:val="000A08B6"/>
+    <w:rPr>
+      <w:sz w:val="20"/>
+      <w:szCs w:val="20"/>
+    </w:rPr>
+  </w:style>
+  <w:style w:type="character" w:customStyle="1" w:styleId="NotedebasdepageCar">
+    <w:name w:val="Note de bas de page Car"/>
+    <w:basedOn w:val="Policepardfaut"/>
+    <w:link w:val="Notedebasdepage"/>
+    <w:uiPriority w:val="99"/>
+    <w:semiHidden/>
+    <w:rsid w:val="000A08B6"/>
+    <w:rPr>
+      <w:sz w:val="20"/>
+      <w:szCs w:val="20"/>
+    </w:rPr>
+  </w:style>
+  <w:style w:type="character" w:styleId="Appelnotedebasdep">
+    <w:name w:val="footnote reference"/>
+    <w:basedOn w:val="Policepardfaut"/>
+    <w:uiPriority w:val="99"/>
+    <w:semiHidden/>
+    <w:unhideWhenUsed/>
+    <w:rsid w:val="000A08B6"/>
+    <w:rPr>
+      <w:vertAlign w:val="superscript"/>
+    </w:rPr>
+  </w:style>
 </w:styles>
 </file>
 
@@ -1634,4 +3384,16 @@
     </a:ext>
   </a:extLst>
 </a:theme>
+</file>
+
+<file path=customXml/item1.xml><?xml version="1.0" encoding="utf-8"?>
+<b:Sources xmlns:b="http://schemas.openxmlformats.org/officeDocument/2006/bibliography" xmlns="http://schemas.openxmlformats.org/officeDocument/2006/bibliography" SelectedStyle="\APASixthEditionOfficeOnline.xsl" StyleName="APA" Version="6"/>
+</file>
+
+<file path=customXml/itemProps1.xml><?xml version="1.0" encoding="utf-8"?>
+<ds:datastoreItem xmlns:ds="http://schemas.openxmlformats.org/officeDocument/2006/customXml" ds:itemID="{AC25E4C0-7C62-4636-951C-CEA197E05392}">
+  <ds:schemaRefs>
+    <ds:schemaRef ds:uri="http://schemas.openxmlformats.org/officeDocument/2006/bibliography"/>
+  </ds:schemaRefs>
+</ds:datastoreItem>
 </file>
</xml_diff>